<commit_message>
Requisitos en la memoria
</commit_message>
<xml_diff>
--- a/DAS-P1.docx
+++ b/DAS-P1.docx
@@ -301,23 +301,7 @@
           <w:sz w:val="28"/>
           <w:szCs w:val="28"/>
         </w:rPr>
-        <w:t xml:space="preserve">Javier </w:t>
-      </w:r>
-      <w:proofErr w:type="spellStart"/>
-      <w:r>
-        <w:rPr>
-          <w:sz w:val="28"/>
-          <w:szCs w:val="28"/>
-        </w:rPr>
-        <w:t>Cai</w:t>
-      </w:r>
-      <w:proofErr w:type="spellEnd"/>
-      <w:r>
-        <w:rPr>
-          <w:sz w:val="28"/>
-          <w:szCs w:val="28"/>
-        </w:rPr>
-        <w:t xml:space="preserve"> Lin</w:t>
+        <w:t>Javier Cai Lin</w:t>
       </w:r>
     </w:p>
     <w:p>
@@ -337,6 +321,13 @@
     </w:p>
     <w:sdt>
       <w:sdtPr>
+        <w:rPr>
+          <w:rFonts w:asciiTheme="minorHAnsi" w:eastAsiaTheme="minorHAnsi" w:hAnsiTheme="minorHAnsi" w:cstheme="minorBidi"/>
+          <w:color w:val="auto"/>
+          <w:sz w:val="22"/>
+          <w:szCs w:val="22"/>
+          <w:lang w:eastAsia="en-US"/>
+        </w:rPr>
         <w:id w:val="-1653511214"/>
         <w:docPartObj>
           <w:docPartGallery w:val="Table of Contents"/>
@@ -345,13 +336,8 @@
       </w:sdtPr>
       <w:sdtEndPr>
         <w:rPr>
-          <w:rFonts w:asciiTheme="minorHAnsi" w:eastAsiaTheme="minorHAnsi" w:hAnsiTheme="minorHAnsi" w:cstheme="minorBidi"/>
           <w:b/>
           <w:bCs/>
-          <w:color w:val="auto"/>
-          <w:sz w:val="22"/>
-          <w:szCs w:val="22"/>
-          <w:lang w:eastAsia="en-US"/>
         </w:rPr>
       </w:sdtEndPr>
       <w:sdtContent>
@@ -1001,6 +987,1184 @@
         </w:rPr>
       </w:pPr>
     </w:p>
+    <w:tbl>
+      <w:tblPr>
+        <w:tblStyle w:val="Tablaconcuadrcula"/>
+        <w:tblW w:w="10333" w:type="dxa"/>
+        <w:jc w:val="center"/>
+        <w:tblLook w:val="04A0" w:firstRow="1" w:lastRow="0" w:firstColumn="1" w:lastColumn="0" w:noHBand="0" w:noVBand="1"/>
+      </w:tblPr>
+      <w:tblGrid>
+        <w:gridCol w:w="1881"/>
+        <w:gridCol w:w="3825"/>
+        <w:gridCol w:w="4627"/>
+      </w:tblGrid>
+      <w:tr>
+        <w:trPr>
+          <w:jc w:val="center"/>
+        </w:trPr>
+        <w:tc>
+          <w:tcPr>
+            <w:tcW w:w="1881" w:type="dxa"/>
+            <w:tcBorders>
+              <w:top w:val="single" w:sz="12" w:space="0" w:color="auto"/>
+              <w:left w:val="single" w:sz="12" w:space="0" w:color="auto"/>
+              <w:bottom w:val="single" w:sz="12" w:space="0" w:color="auto"/>
+              <w:right w:val="single" w:sz="12" w:space="0" w:color="auto"/>
+            </w:tcBorders>
+            <w:vAlign w:val="center"/>
+          </w:tcPr>
+          <w:p>
+            <w:pPr>
+              <w:jc w:val="center"/>
+              <w:rPr>
+                <w:sz w:val="32"/>
+                <w:szCs w:val="32"/>
+              </w:rPr>
+            </w:pPr>
+            <w:r>
+              <w:rPr>
+                <w:sz w:val="32"/>
+                <w:szCs w:val="32"/>
+              </w:rPr>
+              <w:t>Identificador</w:t>
+            </w:r>
+          </w:p>
+        </w:tc>
+        <w:tc>
+          <w:tcPr>
+            <w:tcW w:w="3825" w:type="dxa"/>
+            <w:tcBorders>
+              <w:top w:val="single" w:sz="12" w:space="0" w:color="auto"/>
+              <w:left w:val="single" w:sz="12" w:space="0" w:color="auto"/>
+              <w:bottom w:val="single" w:sz="12" w:space="0" w:color="auto"/>
+              <w:right w:val="single" w:sz="12" w:space="0" w:color="auto"/>
+            </w:tcBorders>
+          </w:tcPr>
+          <w:p>
+            <w:pPr>
+              <w:jc w:val="center"/>
+              <w:rPr>
+                <w:sz w:val="32"/>
+                <w:szCs w:val="32"/>
+              </w:rPr>
+            </w:pPr>
+            <w:r>
+              <w:rPr>
+                <w:sz w:val="32"/>
+                <w:szCs w:val="32"/>
+              </w:rPr>
+              <w:t>Nombre</w:t>
+            </w:r>
+          </w:p>
+        </w:tc>
+        <w:tc>
+          <w:tcPr>
+            <w:tcW w:w="4627" w:type="dxa"/>
+            <w:tcBorders>
+              <w:top w:val="single" w:sz="12" w:space="0" w:color="auto"/>
+              <w:left w:val="single" w:sz="12" w:space="0" w:color="auto"/>
+              <w:bottom w:val="single" w:sz="12" w:space="0" w:color="auto"/>
+              <w:right w:val="single" w:sz="12" w:space="0" w:color="auto"/>
+            </w:tcBorders>
+          </w:tcPr>
+          <w:p>
+            <w:pPr>
+              <w:rPr>
+                <w:sz w:val="32"/>
+                <w:szCs w:val="32"/>
+              </w:rPr>
+            </w:pPr>
+            <w:r>
+              <w:rPr>
+                <w:sz w:val="32"/>
+                <w:szCs w:val="32"/>
+              </w:rPr>
+              <w:t>Descripción</w:t>
+            </w:r>
+          </w:p>
+        </w:tc>
+      </w:tr>
+      <w:tr>
+        <w:trPr>
+          <w:trHeight w:val="819"/>
+          <w:jc w:val="center"/>
+        </w:trPr>
+        <w:tc>
+          <w:tcPr>
+            <w:tcW w:w="1881" w:type="dxa"/>
+            <w:tcBorders>
+              <w:top w:val="single" w:sz="12" w:space="0" w:color="auto"/>
+              <w:left w:val="single" w:sz="12" w:space="0" w:color="auto"/>
+              <w:right w:val="single" w:sz="12" w:space="0" w:color="auto"/>
+            </w:tcBorders>
+            <w:vAlign w:val="center"/>
+          </w:tcPr>
+          <w:p>
+            <w:pPr>
+              <w:jc w:val="center"/>
+              <w:rPr>
+                <w:sz w:val="24"/>
+                <w:szCs w:val="24"/>
+              </w:rPr>
+            </w:pPr>
+            <w:r>
+              <w:rPr>
+                <w:sz w:val="24"/>
+                <w:szCs w:val="24"/>
+              </w:rPr>
+              <w:t>RF-01</w:t>
+            </w:r>
+          </w:p>
+        </w:tc>
+        <w:tc>
+          <w:tcPr>
+            <w:tcW w:w="3825" w:type="dxa"/>
+            <w:tcBorders>
+              <w:top w:val="single" w:sz="12" w:space="0" w:color="auto"/>
+              <w:left w:val="single" w:sz="12" w:space="0" w:color="auto"/>
+              <w:right w:val="single" w:sz="12" w:space="0" w:color="auto"/>
+            </w:tcBorders>
+            <w:vAlign w:val="center"/>
+          </w:tcPr>
+          <w:p>
+            <w:pPr>
+              <w:rPr>
+                <w:sz w:val="24"/>
+                <w:szCs w:val="24"/>
+              </w:rPr>
+            </w:pPr>
+            <w:r>
+              <w:rPr>
+                <w:sz w:val="24"/>
+                <w:szCs w:val="24"/>
+              </w:rPr>
+              <w:t>Mos</w:t>
+            </w:r>
+            <w:r>
+              <w:rPr>
+                <w:sz w:val="24"/>
+                <w:szCs w:val="24"/>
+              </w:rPr>
+              <w:t>trar analíticas en tiempo real</w:t>
+            </w:r>
+          </w:p>
+        </w:tc>
+        <w:tc>
+          <w:tcPr>
+            <w:tcW w:w="4627" w:type="dxa"/>
+            <w:tcBorders>
+              <w:top w:val="single" w:sz="12" w:space="0" w:color="auto"/>
+              <w:left w:val="single" w:sz="12" w:space="0" w:color="auto"/>
+              <w:right w:val="single" w:sz="12" w:space="0" w:color="auto"/>
+            </w:tcBorders>
+          </w:tcPr>
+          <w:p>
+            <w:pPr>
+              <w:rPr>
+                <w:sz w:val="24"/>
+                <w:szCs w:val="24"/>
+              </w:rPr>
+            </w:pPr>
+            <w:r>
+              <w:rPr>
+                <w:rFonts w:ascii="Calibri" w:hAnsi="Calibri" w:cs="Calibri"/>
+                <w:color w:val="000000"/>
+                <w:shd w:val="clear" w:color="auto" w:fill="FFFFFF"/>
+              </w:rPr>
+              <w:t>Los datos que se reciben de los sensores son mostrados de manera comprensible para una persona en tablas y gráficas</w:t>
+            </w:r>
+            <w:r>
+              <w:rPr>
+                <w:rFonts w:ascii="Calibri" w:hAnsi="Calibri" w:cs="Calibri"/>
+                <w:color w:val="000000"/>
+                <w:shd w:val="clear" w:color="auto" w:fill="FFFFFF"/>
+              </w:rPr>
+              <w:t>.</w:t>
+            </w:r>
+          </w:p>
+        </w:tc>
+      </w:tr>
+      <w:tr>
+        <w:trPr>
+          <w:jc w:val="center"/>
+        </w:trPr>
+        <w:tc>
+          <w:tcPr>
+            <w:tcW w:w="1881" w:type="dxa"/>
+            <w:tcBorders>
+              <w:left w:val="single" w:sz="12" w:space="0" w:color="auto"/>
+              <w:right w:val="single" w:sz="12" w:space="0" w:color="auto"/>
+            </w:tcBorders>
+            <w:vAlign w:val="center"/>
+          </w:tcPr>
+          <w:p>
+            <w:pPr>
+              <w:jc w:val="center"/>
+              <w:rPr>
+                <w:sz w:val="24"/>
+                <w:szCs w:val="24"/>
+              </w:rPr>
+            </w:pPr>
+            <w:r>
+              <w:rPr>
+                <w:sz w:val="24"/>
+                <w:szCs w:val="24"/>
+              </w:rPr>
+              <w:t>RF-02</w:t>
+            </w:r>
+          </w:p>
+        </w:tc>
+        <w:tc>
+          <w:tcPr>
+            <w:tcW w:w="3825" w:type="dxa"/>
+            <w:tcBorders>
+              <w:left w:val="single" w:sz="12" w:space="0" w:color="auto"/>
+              <w:right w:val="single" w:sz="12" w:space="0" w:color="auto"/>
+            </w:tcBorders>
+            <w:vAlign w:val="center"/>
+          </w:tcPr>
+          <w:p>
+            <w:pPr>
+              <w:rPr>
+                <w:sz w:val="24"/>
+                <w:szCs w:val="24"/>
+              </w:rPr>
+            </w:pPr>
+            <w:r>
+              <w:rPr>
+                <w:sz w:val="24"/>
+                <w:szCs w:val="24"/>
+              </w:rPr>
+              <w:t>Mostrar órdenes de trabajo</w:t>
+            </w:r>
+          </w:p>
+        </w:tc>
+        <w:tc>
+          <w:tcPr>
+            <w:tcW w:w="4627" w:type="dxa"/>
+            <w:tcBorders>
+              <w:left w:val="single" w:sz="12" w:space="0" w:color="auto"/>
+              <w:right w:val="single" w:sz="12" w:space="0" w:color="auto"/>
+            </w:tcBorders>
+          </w:tcPr>
+          <w:p>
+            <w:pPr>
+              <w:rPr>
+                <w:sz w:val="24"/>
+                <w:szCs w:val="24"/>
+              </w:rPr>
+            </w:pPr>
+            <w:r>
+              <w:rPr>
+                <w:rFonts w:ascii="Calibri" w:hAnsi="Calibri" w:cs="Calibri"/>
+                <w:color w:val="000000"/>
+                <w:shd w:val="clear" w:color="auto" w:fill="FFFFFF"/>
+              </w:rPr>
+              <w:t>Las órdenes que debe realizar un trabajador le son mostradas en su dispositivo en formato lista según su prioridad</w:t>
+            </w:r>
+            <w:r>
+              <w:rPr>
+                <w:rFonts w:ascii="Calibri" w:hAnsi="Calibri" w:cs="Calibri"/>
+                <w:color w:val="000000"/>
+                <w:shd w:val="clear" w:color="auto" w:fill="FFFFFF"/>
+              </w:rPr>
+              <w:t>.</w:t>
+            </w:r>
+          </w:p>
+        </w:tc>
+      </w:tr>
+      <w:tr>
+        <w:trPr>
+          <w:jc w:val="center"/>
+        </w:trPr>
+        <w:tc>
+          <w:tcPr>
+            <w:tcW w:w="1881" w:type="dxa"/>
+            <w:tcBorders>
+              <w:left w:val="single" w:sz="12" w:space="0" w:color="auto"/>
+              <w:right w:val="single" w:sz="12" w:space="0" w:color="auto"/>
+            </w:tcBorders>
+            <w:vAlign w:val="center"/>
+          </w:tcPr>
+          <w:p>
+            <w:pPr>
+              <w:jc w:val="center"/>
+              <w:rPr>
+                <w:sz w:val="24"/>
+                <w:szCs w:val="24"/>
+              </w:rPr>
+            </w:pPr>
+            <w:r>
+              <w:rPr>
+                <w:sz w:val="24"/>
+                <w:szCs w:val="24"/>
+              </w:rPr>
+              <w:t>RF-03</w:t>
+            </w:r>
+          </w:p>
+        </w:tc>
+        <w:tc>
+          <w:tcPr>
+            <w:tcW w:w="3825" w:type="dxa"/>
+            <w:tcBorders>
+              <w:left w:val="single" w:sz="12" w:space="0" w:color="auto"/>
+              <w:right w:val="single" w:sz="12" w:space="0" w:color="auto"/>
+            </w:tcBorders>
+            <w:vAlign w:val="center"/>
+          </w:tcPr>
+          <w:p>
+            <w:pPr>
+              <w:rPr>
+                <w:sz w:val="24"/>
+                <w:szCs w:val="24"/>
+              </w:rPr>
+            </w:pPr>
+            <w:r>
+              <w:rPr>
+                <w:sz w:val="24"/>
+                <w:szCs w:val="24"/>
+              </w:rPr>
+              <w:t>Asignar órdenes</w:t>
+            </w:r>
+          </w:p>
+        </w:tc>
+        <w:tc>
+          <w:tcPr>
+            <w:tcW w:w="4627" w:type="dxa"/>
+            <w:tcBorders>
+              <w:left w:val="single" w:sz="12" w:space="0" w:color="auto"/>
+              <w:right w:val="single" w:sz="12" w:space="0" w:color="auto"/>
+            </w:tcBorders>
+          </w:tcPr>
+          <w:p>
+            <w:pPr>
+              <w:rPr>
+                <w:sz w:val="24"/>
+                <w:szCs w:val="24"/>
+              </w:rPr>
+            </w:pPr>
+            <w:r>
+              <w:rPr>
+                <w:rFonts w:ascii="Calibri" w:hAnsi="Calibri" w:cs="Calibri"/>
+                <w:color w:val="000000"/>
+                <w:shd w:val="clear" w:color="auto" w:fill="FFFFFF"/>
+              </w:rPr>
+              <w:t>Las órdenes se adjudicarán desde el centro de datos en función de los operarios y máquinas disponibles y su idoneidad para la tarea</w:t>
+            </w:r>
+            <w:r>
+              <w:rPr>
+                <w:rFonts w:ascii="Calibri" w:hAnsi="Calibri" w:cs="Calibri"/>
+                <w:color w:val="000000"/>
+                <w:shd w:val="clear" w:color="auto" w:fill="FFFFFF"/>
+              </w:rPr>
+              <w:t>.</w:t>
+            </w:r>
+          </w:p>
+        </w:tc>
+      </w:tr>
+      <w:tr>
+        <w:trPr>
+          <w:jc w:val="center"/>
+        </w:trPr>
+        <w:tc>
+          <w:tcPr>
+            <w:tcW w:w="1881" w:type="dxa"/>
+            <w:tcBorders>
+              <w:left w:val="single" w:sz="12" w:space="0" w:color="auto"/>
+              <w:right w:val="single" w:sz="12" w:space="0" w:color="auto"/>
+            </w:tcBorders>
+            <w:vAlign w:val="center"/>
+          </w:tcPr>
+          <w:p>
+            <w:pPr>
+              <w:jc w:val="center"/>
+              <w:rPr>
+                <w:sz w:val="24"/>
+                <w:szCs w:val="24"/>
+              </w:rPr>
+            </w:pPr>
+            <w:r>
+              <w:rPr>
+                <w:sz w:val="24"/>
+                <w:szCs w:val="24"/>
+              </w:rPr>
+              <w:t>RF-04</w:t>
+            </w:r>
+          </w:p>
+        </w:tc>
+        <w:tc>
+          <w:tcPr>
+            <w:tcW w:w="3825" w:type="dxa"/>
+            <w:tcBorders>
+              <w:left w:val="single" w:sz="12" w:space="0" w:color="auto"/>
+              <w:right w:val="single" w:sz="12" w:space="0" w:color="auto"/>
+            </w:tcBorders>
+            <w:vAlign w:val="center"/>
+          </w:tcPr>
+          <w:p>
+            <w:pPr>
+              <w:rPr>
+                <w:sz w:val="24"/>
+                <w:szCs w:val="24"/>
+              </w:rPr>
+            </w:pPr>
+            <w:r>
+              <w:rPr>
+                <w:sz w:val="24"/>
+                <w:szCs w:val="24"/>
+              </w:rPr>
+              <w:t>Suscribirse a un evento</w:t>
+            </w:r>
+          </w:p>
+        </w:tc>
+        <w:tc>
+          <w:tcPr>
+            <w:tcW w:w="4627" w:type="dxa"/>
+            <w:tcBorders>
+              <w:left w:val="single" w:sz="12" w:space="0" w:color="auto"/>
+              <w:right w:val="single" w:sz="12" w:space="0" w:color="auto"/>
+            </w:tcBorders>
+          </w:tcPr>
+          <w:p>
+            <w:pPr>
+              <w:rPr>
+                <w:sz w:val="24"/>
+                <w:szCs w:val="24"/>
+              </w:rPr>
+            </w:pPr>
+            <w:r>
+              <w:rPr>
+                <w:rFonts w:ascii="Calibri" w:hAnsi="Calibri" w:cs="Calibri"/>
+                <w:color w:val="000000"/>
+                <w:shd w:val="clear" w:color="auto" w:fill="FFFFFF"/>
+              </w:rPr>
+              <w:t>Cualquier usuario puede suscribirse a un evento cualquiera, como una alerta por sobrecarga, para que sea avisado en caso de que ocurra algo</w:t>
+            </w:r>
+            <w:r>
+              <w:rPr>
+                <w:rFonts w:ascii="Calibri" w:hAnsi="Calibri" w:cs="Calibri"/>
+                <w:color w:val="000000"/>
+                <w:shd w:val="clear" w:color="auto" w:fill="FFFFFF"/>
+              </w:rPr>
+              <w:t>.</w:t>
+            </w:r>
+          </w:p>
+        </w:tc>
+      </w:tr>
+      <w:tr>
+        <w:trPr>
+          <w:jc w:val="center"/>
+        </w:trPr>
+        <w:tc>
+          <w:tcPr>
+            <w:tcW w:w="1881" w:type="dxa"/>
+            <w:tcBorders>
+              <w:left w:val="single" w:sz="12" w:space="0" w:color="auto"/>
+              <w:right w:val="single" w:sz="12" w:space="0" w:color="auto"/>
+            </w:tcBorders>
+            <w:vAlign w:val="center"/>
+          </w:tcPr>
+          <w:p>
+            <w:pPr>
+              <w:jc w:val="center"/>
+              <w:rPr>
+                <w:sz w:val="24"/>
+                <w:szCs w:val="24"/>
+              </w:rPr>
+            </w:pPr>
+            <w:r>
+              <w:rPr>
+                <w:sz w:val="24"/>
+                <w:szCs w:val="24"/>
+              </w:rPr>
+              <w:t>RF-05</w:t>
+            </w:r>
+          </w:p>
+        </w:tc>
+        <w:tc>
+          <w:tcPr>
+            <w:tcW w:w="3825" w:type="dxa"/>
+            <w:tcBorders>
+              <w:left w:val="single" w:sz="12" w:space="0" w:color="auto"/>
+              <w:right w:val="single" w:sz="12" w:space="0" w:color="auto"/>
+            </w:tcBorders>
+            <w:vAlign w:val="center"/>
+          </w:tcPr>
+          <w:p>
+            <w:pPr>
+              <w:rPr>
+                <w:sz w:val="24"/>
+                <w:szCs w:val="24"/>
+              </w:rPr>
+            </w:pPr>
+            <w:r>
+              <w:rPr>
+                <w:sz w:val="24"/>
+                <w:szCs w:val="24"/>
+              </w:rPr>
+              <w:t>Notificar a un usuario suscrito</w:t>
+            </w:r>
+          </w:p>
+        </w:tc>
+        <w:tc>
+          <w:tcPr>
+            <w:tcW w:w="4627" w:type="dxa"/>
+            <w:tcBorders>
+              <w:left w:val="single" w:sz="12" w:space="0" w:color="auto"/>
+              <w:right w:val="single" w:sz="12" w:space="0" w:color="auto"/>
+            </w:tcBorders>
+          </w:tcPr>
+          <w:p>
+            <w:pPr>
+              <w:rPr>
+                <w:sz w:val="24"/>
+                <w:szCs w:val="24"/>
+              </w:rPr>
+            </w:pPr>
+            <w:r>
+              <w:rPr>
+                <w:rFonts w:ascii="Calibri" w:hAnsi="Calibri" w:cs="Calibri"/>
+                <w:color w:val="000000"/>
+                <w:shd w:val="clear" w:color="auto" w:fill="FFFFFF"/>
+              </w:rPr>
+              <w:t>En caso de que ocurra un evento creador de una alarma, se enviará un mensaje a todos los usuarios suscritos</w:t>
+            </w:r>
+            <w:r>
+              <w:rPr>
+                <w:rFonts w:ascii="Calibri" w:hAnsi="Calibri" w:cs="Calibri"/>
+                <w:color w:val="000000"/>
+                <w:shd w:val="clear" w:color="auto" w:fill="FFFFFF"/>
+              </w:rPr>
+              <w:t>.</w:t>
+            </w:r>
+          </w:p>
+        </w:tc>
+      </w:tr>
+      <w:tr>
+        <w:trPr>
+          <w:jc w:val="center"/>
+        </w:trPr>
+        <w:tc>
+          <w:tcPr>
+            <w:tcW w:w="1881" w:type="dxa"/>
+            <w:tcBorders>
+              <w:left w:val="single" w:sz="12" w:space="0" w:color="auto"/>
+              <w:right w:val="single" w:sz="12" w:space="0" w:color="auto"/>
+            </w:tcBorders>
+            <w:vAlign w:val="center"/>
+          </w:tcPr>
+          <w:p>
+            <w:pPr>
+              <w:jc w:val="center"/>
+              <w:rPr>
+                <w:sz w:val="24"/>
+                <w:szCs w:val="24"/>
+              </w:rPr>
+            </w:pPr>
+            <w:r>
+              <w:rPr>
+                <w:sz w:val="24"/>
+                <w:szCs w:val="24"/>
+              </w:rPr>
+              <w:t>RF-06</w:t>
+            </w:r>
+          </w:p>
+        </w:tc>
+        <w:tc>
+          <w:tcPr>
+            <w:tcW w:w="3825" w:type="dxa"/>
+            <w:tcBorders>
+              <w:left w:val="single" w:sz="12" w:space="0" w:color="auto"/>
+              <w:right w:val="single" w:sz="12" w:space="0" w:color="auto"/>
+            </w:tcBorders>
+            <w:vAlign w:val="center"/>
+          </w:tcPr>
+          <w:p>
+            <w:pPr>
+              <w:rPr>
+                <w:sz w:val="24"/>
+                <w:szCs w:val="24"/>
+              </w:rPr>
+            </w:pPr>
+            <w:r>
+              <w:rPr>
+                <w:sz w:val="24"/>
+                <w:szCs w:val="24"/>
+              </w:rPr>
+              <w:t>Suspender conexión</w:t>
+            </w:r>
+          </w:p>
+        </w:tc>
+        <w:tc>
+          <w:tcPr>
+            <w:tcW w:w="4627" w:type="dxa"/>
+            <w:tcBorders>
+              <w:left w:val="single" w:sz="12" w:space="0" w:color="auto"/>
+              <w:right w:val="single" w:sz="12" w:space="0" w:color="auto"/>
+            </w:tcBorders>
+          </w:tcPr>
+          <w:p>
+            <w:pPr>
+              <w:rPr>
+                <w:sz w:val="24"/>
+                <w:szCs w:val="24"/>
+              </w:rPr>
+            </w:pPr>
+            <w:r>
+              <w:rPr>
+                <w:rFonts w:ascii="Calibri" w:hAnsi="Calibri" w:cs="Calibri"/>
+                <w:color w:val="000000"/>
+                <w:shd w:val="clear" w:color="auto" w:fill="FFFFFF"/>
+              </w:rPr>
+              <w:t>Si al enviar una notificación se supera un umbral de intentos sin éxito, se considera el dispositivo como no conectado y se dejará de enviarle mensajes hasta que vuelva a reconectarse</w:t>
+            </w:r>
+            <w:r>
+              <w:rPr>
+                <w:rFonts w:ascii="Calibri" w:hAnsi="Calibri" w:cs="Calibri"/>
+                <w:color w:val="000000"/>
+                <w:shd w:val="clear" w:color="auto" w:fill="FFFFFF"/>
+              </w:rPr>
+              <w:t>.</w:t>
+            </w:r>
+          </w:p>
+        </w:tc>
+      </w:tr>
+      <w:tr>
+        <w:trPr>
+          <w:jc w:val="center"/>
+        </w:trPr>
+        <w:tc>
+          <w:tcPr>
+            <w:tcW w:w="1881" w:type="dxa"/>
+            <w:tcBorders>
+              <w:left w:val="single" w:sz="12" w:space="0" w:color="auto"/>
+              <w:right w:val="single" w:sz="12" w:space="0" w:color="auto"/>
+            </w:tcBorders>
+            <w:vAlign w:val="center"/>
+          </w:tcPr>
+          <w:p>
+            <w:pPr>
+              <w:jc w:val="center"/>
+              <w:rPr>
+                <w:sz w:val="24"/>
+                <w:szCs w:val="24"/>
+              </w:rPr>
+            </w:pPr>
+            <w:r>
+              <w:rPr>
+                <w:sz w:val="24"/>
+                <w:szCs w:val="24"/>
+              </w:rPr>
+              <w:t>RF-07</w:t>
+            </w:r>
+          </w:p>
+        </w:tc>
+        <w:tc>
+          <w:tcPr>
+            <w:tcW w:w="3825" w:type="dxa"/>
+            <w:tcBorders>
+              <w:left w:val="single" w:sz="12" w:space="0" w:color="auto"/>
+              <w:right w:val="single" w:sz="12" w:space="0" w:color="auto"/>
+            </w:tcBorders>
+            <w:vAlign w:val="center"/>
+          </w:tcPr>
+          <w:p>
+            <w:pPr>
+              <w:rPr>
+                <w:sz w:val="24"/>
+                <w:szCs w:val="24"/>
+              </w:rPr>
+            </w:pPr>
+            <w:r>
+              <w:rPr>
+                <w:sz w:val="24"/>
+                <w:szCs w:val="24"/>
+              </w:rPr>
+              <w:t>Almacenar órdenes</w:t>
+            </w:r>
+          </w:p>
+        </w:tc>
+        <w:tc>
+          <w:tcPr>
+            <w:tcW w:w="4627" w:type="dxa"/>
+            <w:tcBorders>
+              <w:left w:val="single" w:sz="12" w:space="0" w:color="auto"/>
+              <w:right w:val="single" w:sz="12" w:space="0" w:color="auto"/>
+            </w:tcBorders>
+          </w:tcPr>
+          <w:p>
+            <w:pPr>
+              <w:rPr>
+                <w:sz w:val="24"/>
+                <w:szCs w:val="24"/>
+              </w:rPr>
+            </w:pPr>
+            <w:r>
+              <w:rPr>
+                <w:rFonts w:ascii="Calibri" w:hAnsi="Calibri" w:cs="Calibri"/>
+                <w:color w:val="000000"/>
+                <w:shd w:val="clear" w:color="auto" w:fill="FFFFFF"/>
+              </w:rPr>
+              <w:t xml:space="preserve">Las órdenes que son creadas por el algoritmo se </w:t>
+            </w:r>
+            <w:r>
+              <w:rPr>
+                <w:rFonts w:ascii="Calibri" w:hAnsi="Calibri" w:cs="Calibri"/>
+                <w:color w:val="000000"/>
+                <w:shd w:val="clear" w:color="auto" w:fill="FFFFFF"/>
+              </w:rPr>
+              <w:t>almacenan</w:t>
+            </w:r>
+            <w:r>
+              <w:rPr>
+                <w:rFonts w:ascii="Calibri" w:hAnsi="Calibri" w:cs="Calibri"/>
+                <w:color w:val="000000"/>
+                <w:shd w:val="clear" w:color="auto" w:fill="FFFFFF"/>
+              </w:rPr>
+              <w:t xml:space="preserve"> en la base de datos para su uso posterior</w:t>
+            </w:r>
+            <w:r>
+              <w:rPr>
+                <w:rFonts w:ascii="Calibri" w:hAnsi="Calibri" w:cs="Calibri"/>
+                <w:color w:val="000000"/>
+                <w:shd w:val="clear" w:color="auto" w:fill="FFFFFF"/>
+              </w:rPr>
+              <w:t>.</w:t>
+            </w:r>
+          </w:p>
+        </w:tc>
+      </w:tr>
+      <w:tr>
+        <w:trPr>
+          <w:jc w:val="center"/>
+        </w:trPr>
+        <w:tc>
+          <w:tcPr>
+            <w:tcW w:w="1881" w:type="dxa"/>
+            <w:tcBorders>
+              <w:left w:val="single" w:sz="12" w:space="0" w:color="auto"/>
+              <w:right w:val="single" w:sz="12" w:space="0" w:color="auto"/>
+            </w:tcBorders>
+            <w:vAlign w:val="center"/>
+          </w:tcPr>
+          <w:p>
+            <w:pPr>
+              <w:jc w:val="center"/>
+              <w:rPr>
+                <w:sz w:val="24"/>
+                <w:szCs w:val="24"/>
+              </w:rPr>
+            </w:pPr>
+            <w:r>
+              <w:rPr>
+                <w:sz w:val="24"/>
+                <w:szCs w:val="24"/>
+              </w:rPr>
+              <w:t>RF-08</w:t>
+            </w:r>
+          </w:p>
+        </w:tc>
+        <w:tc>
+          <w:tcPr>
+            <w:tcW w:w="3825" w:type="dxa"/>
+            <w:tcBorders>
+              <w:left w:val="single" w:sz="12" w:space="0" w:color="auto"/>
+              <w:right w:val="single" w:sz="12" w:space="0" w:color="auto"/>
+            </w:tcBorders>
+            <w:vAlign w:val="center"/>
+          </w:tcPr>
+          <w:p>
+            <w:pPr>
+              <w:rPr>
+                <w:sz w:val="24"/>
+                <w:szCs w:val="24"/>
+              </w:rPr>
+            </w:pPr>
+            <w:r>
+              <w:rPr>
+                <w:sz w:val="24"/>
+                <w:szCs w:val="24"/>
+              </w:rPr>
+              <w:t>Inicio de sesión verificado</w:t>
+            </w:r>
+          </w:p>
+        </w:tc>
+        <w:tc>
+          <w:tcPr>
+            <w:tcW w:w="4627" w:type="dxa"/>
+            <w:tcBorders>
+              <w:left w:val="single" w:sz="12" w:space="0" w:color="auto"/>
+              <w:right w:val="single" w:sz="12" w:space="0" w:color="auto"/>
+            </w:tcBorders>
+          </w:tcPr>
+          <w:p>
+            <w:pPr>
+              <w:rPr>
+                <w:sz w:val="24"/>
+                <w:szCs w:val="24"/>
+              </w:rPr>
+            </w:pPr>
+            <w:r>
+              <w:rPr>
+                <w:rFonts w:ascii="Calibri" w:hAnsi="Calibri" w:cs="Calibri"/>
+                <w:color w:val="000000"/>
+                <w:shd w:val="clear" w:color="auto" w:fill="FFFFFF"/>
+              </w:rPr>
+              <w:t>Los empleados tendrán que iniciar sesión con usuario y contraseña, con un máximo de 3 intentos antes de que un administrador les tenga que readmitir el permiso de inicio de sesión</w:t>
+            </w:r>
+            <w:r>
+              <w:rPr>
+                <w:rFonts w:ascii="Calibri" w:hAnsi="Calibri" w:cs="Calibri"/>
+                <w:color w:val="000000"/>
+                <w:shd w:val="clear" w:color="auto" w:fill="FFFFFF"/>
+              </w:rPr>
+              <w:t>.</w:t>
+            </w:r>
+          </w:p>
+        </w:tc>
+      </w:tr>
+      <w:tr>
+        <w:trPr>
+          <w:jc w:val="center"/>
+        </w:trPr>
+        <w:tc>
+          <w:tcPr>
+            <w:tcW w:w="1881" w:type="dxa"/>
+            <w:tcBorders>
+              <w:left w:val="single" w:sz="12" w:space="0" w:color="auto"/>
+              <w:bottom w:val="single" w:sz="4" w:space="0" w:color="auto"/>
+              <w:right w:val="single" w:sz="12" w:space="0" w:color="auto"/>
+            </w:tcBorders>
+            <w:vAlign w:val="center"/>
+          </w:tcPr>
+          <w:p>
+            <w:pPr>
+              <w:jc w:val="center"/>
+              <w:rPr>
+                <w:sz w:val="24"/>
+                <w:szCs w:val="24"/>
+              </w:rPr>
+            </w:pPr>
+            <w:r>
+              <w:rPr>
+                <w:sz w:val="24"/>
+                <w:szCs w:val="24"/>
+              </w:rPr>
+              <w:t>RF-09</w:t>
+            </w:r>
+          </w:p>
+        </w:tc>
+        <w:tc>
+          <w:tcPr>
+            <w:tcW w:w="3825" w:type="dxa"/>
+            <w:tcBorders>
+              <w:left w:val="single" w:sz="12" w:space="0" w:color="auto"/>
+              <w:bottom w:val="single" w:sz="4" w:space="0" w:color="auto"/>
+              <w:right w:val="single" w:sz="12" w:space="0" w:color="auto"/>
+            </w:tcBorders>
+            <w:vAlign w:val="center"/>
+          </w:tcPr>
+          <w:p>
+            <w:pPr>
+              <w:rPr>
+                <w:sz w:val="24"/>
+                <w:szCs w:val="24"/>
+              </w:rPr>
+            </w:pPr>
+            <w:r>
+              <w:rPr>
+                <w:sz w:val="24"/>
+                <w:szCs w:val="24"/>
+              </w:rPr>
+              <w:t>Actualizar inventario</w:t>
+            </w:r>
+          </w:p>
+        </w:tc>
+        <w:tc>
+          <w:tcPr>
+            <w:tcW w:w="4627" w:type="dxa"/>
+            <w:tcBorders>
+              <w:left w:val="single" w:sz="12" w:space="0" w:color="auto"/>
+              <w:bottom w:val="single" w:sz="4" w:space="0" w:color="auto"/>
+              <w:right w:val="single" w:sz="12" w:space="0" w:color="auto"/>
+            </w:tcBorders>
+          </w:tcPr>
+          <w:p>
+            <w:pPr>
+              <w:rPr>
+                <w:sz w:val="24"/>
+                <w:szCs w:val="24"/>
+              </w:rPr>
+            </w:pPr>
+            <w:r>
+              <w:rPr>
+                <w:rFonts w:ascii="Calibri" w:hAnsi="Calibri" w:cs="Calibri"/>
+                <w:color w:val="000000"/>
+                <w:shd w:val="clear" w:color="auto" w:fill="FFFFFF"/>
+              </w:rPr>
+              <w:t>Al recibir material o gastarlo, el inventario total se actualiza para operar en función de él</w:t>
+            </w:r>
+            <w:r>
+              <w:rPr>
+                <w:rFonts w:ascii="Calibri" w:hAnsi="Calibri" w:cs="Calibri"/>
+                <w:color w:val="000000"/>
+                <w:shd w:val="clear" w:color="auto" w:fill="FFFFFF"/>
+              </w:rPr>
+              <w:t>.</w:t>
+            </w:r>
+          </w:p>
+        </w:tc>
+      </w:tr>
+      <w:tr>
+        <w:trPr>
+          <w:jc w:val="center"/>
+        </w:trPr>
+        <w:tc>
+          <w:tcPr>
+            <w:tcW w:w="1881" w:type="dxa"/>
+            <w:tcBorders>
+              <w:left w:val="single" w:sz="12" w:space="0" w:color="auto"/>
+              <w:right w:val="single" w:sz="12" w:space="0" w:color="auto"/>
+            </w:tcBorders>
+            <w:vAlign w:val="center"/>
+          </w:tcPr>
+          <w:p>
+            <w:pPr>
+              <w:jc w:val="center"/>
+              <w:rPr>
+                <w:sz w:val="24"/>
+                <w:szCs w:val="24"/>
+              </w:rPr>
+            </w:pPr>
+            <w:r>
+              <w:rPr>
+                <w:sz w:val="24"/>
+                <w:szCs w:val="24"/>
+              </w:rPr>
+              <w:t>RF-10</w:t>
+            </w:r>
+          </w:p>
+        </w:tc>
+        <w:tc>
+          <w:tcPr>
+            <w:tcW w:w="3825" w:type="dxa"/>
+            <w:tcBorders>
+              <w:left w:val="single" w:sz="12" w:space="0" w:color="auto"/>
+              <w:right w:val="single" w:sz="12" w:space="0" w:color="auto"/>
+            </w:tcBorders>
+            <w:vAlign w:val="center"/>
+          </w:tcPr>
+          <w:p>
+            <w:pPr>
+              <w:rPr>
+                <w:sz w:val="24"/>
+                <w:szCs w:val="24"/>
+              </w:rPr>
+            </w:pPr>
+            <w:r>
+              <w:rPr>
+                <w:sz w:val="24"/>
+                <w:szCs w:val="24"/>
+              </w:rPr>
+              <w:t>Predecir fallos y reasignar recursos</w:t>
+            </w:r>
+          </w:p>
+        </w:tc>
+        <w:tc>
+          <w:tcPr>
+            <w:tcW w:w="4627" w:type="dxa"/>
+            <w:tcBorders>
+              <w:left w:val="single" w:sz="12" w:space="0" w:color="auto"/>
+              <w:right w:val="single" w:sz="12" w:space="0" w:color="auto"/>
+            </w:tcBorders>
+          </w:tcPr>
+          <w:p>
+            <w:pPr>
+              <w:rPr>
+                <w:sz w:val="24"/>
+                <w:szCs w:val="24"/>
+              </w:rPr>
+            </w:pPr>
+            <w:r>
+              <w:rPr>
+                <w:rFonts w:ascii="Calibri" w:hAnsi="Calibri" w:cs="Calibri"/>
+                <w:color w:val="000000"/>
+                <w:shd w:val="clear" w:color="auto" w:fill="FFFFFF"/>
+              </w:rPr>
+              <w:t>Si una máquina u operario fallan, se deben poder asignar sus tareas a otros elementos para que se lleven a cabo.</w:t>
+            </w:r>
+          </w:p>
+        </w:tc>
+      </w:tr>
+      <w:tr>
+        <w:trPr>
+          <w:jc w:val="center"/>
+        </w:trPr>
+        <w:tc>
+          <w:tcPr>
+            <w:tcW w:w="1881" w:type="dxa"/>
+            <w:tcBorders>
+              <w:left w:val="single" w:sz="12" w:space="0" w:color="auto"/>
+              <w:right w:val="single" w:sz="12" w:space="0" w:color="auto"/>
+            </w:tcBorders>
+            <w:vAlign w:val="center"/>
+          </w:tcPr>
+          <w:p>
+            <w:pPr>
+              <w:jc w:val="center"/>
+              <w:rPr>
+                <w:sz w:val="24"/>
+                <w:szCs w:val="24"/>
+              </w:rPr>
+            </w:pPr>
+            <w:r>
+              <w:rPr>
+                <w:sz w:val="24"/>
+                <w:szCs w:val="24"/>
+              </w:rPr>
+              <w:t>RF-11</w:t>
+            </w:r>
+          </w:p>
+        </w:tc>
+        <w:tc>
+          <w:tcPr>
+            <w:tcW w:w="3825" w:type="dxa"/>
+            <w:tcBorders>
+              <w:left w:val="single" w:sz="12" w:space="0" w:color="auto"/>
+              <w:right w:val="single" w:sz="12" w:space="0" w:color="auto"/>
+            </w:tcBorders>
+            <w:vAlign w:val="center"/>
+          </w:tcPr>
+          <w:p>
+            <w:pPr>
+              <w:rPr>
+                <w:sz w:val="24"/>
+                <w:szCs w:val="24"/>
+              </w:rPr>
+            </w:pPr>
+            <w:r>
+              <w:rPr>
+                <w:sz w:val="24"/>
+                <w:szCs w:val="24"/>
+              </w:rPr>
+              <w:t>Optimizar volumen de trabajo</w:t>
+            </w:r>
+          </w:p>
+        </w:tc>
+        <w:tc>
+          <w:tcPr>
+            <w:tcW w:w="4627" w:type="dxa"/>
+            <w:tcBorders>
+              <w:left w:val="single" w:sz="12" w:space="0" w:color="auto"/>
+              <w:right w:val="single" w:sz="12" w:space="0" w:color="auto"/>
+            </w:tcBorders>
+          </w:tcPr>
+          <w:p>
+            <w:pPr>
+              <w:rPr>
+                <w:rFonts w:ascii="Calibri" w:hAnsi="Calibri" w:cs="Calibri"/>
+                <w:color w:val="000000"/>
+                <w:shd w:val="clear" w:color="auto" w:fill="FFFFFF"/>
+              </w:rPr>
+            </w:pPr>
+            <w:r>
+              <w:rPr>
+                <w:rFonts w:ascii="Calibri" w:hAnsi="Calibri" w:cs="Calibri"/>
+                <w:color w:val="000000"/>
+                <w:shd w:val="clear" w:color="auto" w:fill="FFFFFF"/>
+              </w:rPr>
+              <w:t>El software cuenta con un algoritmo que se dedica a optimizar el volumen de trabajo para hacer la fábrica más eficiente.</w:t>
+            </w:r>
+          </w:p>
+        </w:tc>
+      </w:tr>
+      <w:tr>
+        <w:trPr>
+          <w:jc w:val="center"/>
+        </w:trPr>
+        <w:tc>
+          <w:tcPr>
+            <w:tcW w:w="1881" w:type="dxa"/>
+            <w:tcBorders>
+              <w:left w:val="single" w:sz="12" w:space="0" w:color="auto"/>
+              <w:bottom w:val="single" w:sz="18" w:space="0" w:color="auto"/>
+              <w:right w:val="single" w:sz="12" w:space="0" w:color="auto"/>
+            </w:tcBorders>
+            <w:vAlign w:val="center"/>
+          </w:tcPr>
+          <w:p>
+            <w:pPr>
+              <w:jc w:val="center"/>
+              <w:rPr>
+                <w:sz w:val="24"/>
+                <w:szCs w:val="24"/>
+              </w:rPr>
+            </w:pPr>
+            <w:r>
+              <w:rPr>
+                <w:sz w:val="24"/>
+                <w:szCs w:val="24"/>
+              </w:rPr>
+              <w:t>RF-12</w:t>
+            </w:r>
+          </w:p>
+        </w:tc>
+        <w:tc>
+          <w:tcPr>
+            <w:tcW w:w="3825" w:type="dxa"/>
+            <w:tcBorders>
+              <w:left w:val="single" w:sz="12" w:space="0" w:color="auto"/>
+              <w:bottom w:val="single" w:sz="18" w:space="0" w:color="auto"/>
+              <w:right w:val="single" w:sz="12" w:space="0" w:color="auto"/>
+            </w:tcBorders>
+            <w:vAlign w:val="center"/>
+          </w:tcPr>
+          <w:p>
+            <w:pPr>
+              <w:rPr>
+                <w:sz w:val="24"/>
+                <w:szCs w:val="24"/>
+              </w:rPr>
+            </w:pPr>
+            <w:r>
+              <w:rPr>
+                <w:sz w:val="24"/>
+                <w:szCs w:val="24"/>
+              </w:rPr>
+              <w:t>Centro de notificaciones (Cockpit)</w:t>
+            </w:r>
+          </w:p>
+        </w:tc>
+        <w:tc>
+          <w:tcPr>
+            <w:tcW w:w="4627" w:type="dxa"/>
+            <w:tcBorders>
+              <w:left w:val="single" w:sz="12" w:space="0" w:color="auto"/>
+              <w:bottom w:val="single" w:sz="18" w:space="0" w:color="auto"/>
+              <w:right w:val="single" w:sz="12" w:space="0" w:color="auto"/>
+            </w:tcBorders>
+          </w:tcPr>
+          <w:p>
+            <w:pPr>
+              <w:rPr>
+                <w:rFonts w:ascii="Calibri" w:hAnsi="Calibri" w:cs="Calibri"/>
+                <w:color w:val="000000"/>
+                <w:shd w:val="clear" w:color="auto" w:fill="FFFFFF"/>
+              </w:rPr>
+            </w:pPr>
+            <w:r>
+              <w:rPr>
+                <w:rFonts w:ascii="Calibri" w:hAnsi="Calibri" w:cs="Calibri"/>
+                <w:color w:val="000000"/>
+                <w:shd w:val="clear" w:color="auto" w:fill="FFFFFF"/>
+              </w:rPr>
+              <w:t>Centro donde se reciben los datos de los sensores y se visualizan las analíticas. Este será un punto de entrada al software donde se gestionan todas las funcionalidades.</w:t>
+            </w:r>
+          </w:p>
+        </w:tc>
+      </w:tr>
+    </w:tbl>
     <w:p>
       <w:pPr>
         <w:rPr>
@@ -2499,6 +3663,25 @@
       <w:u w:val="single"/>
     </w:rPr>
   </w:style>
+  <w:style w:type="table" w:styleId="Tablaconcuadrcula">
+    <w:name w:val="Table Grid"/>
+    <w:basedOn w:val="Tablanormal"/>
+    <w:uiPriority w:val="39"/>
+    <w:rsid w:val="00C17694"/>
+    <w:pPr>
+      <w:spacing w:after="0" w:line="240" w:lineRule="auto"/>
+    </w:pPr>
+    <w:tblPr>
+      <w:tblBorders>
+        <w:top w:val="single" w:sz="4" w:space="0" w:color="auto"/>
+        <w:left w:val="single" w:sz="4" w:space="0" w:color="auto"/>
+        <w:bottom w:val="single" w:sz="4" w:space="0" w:color="auto"/>
+        <w:right w:val="single" w:sz="4" w:space="0" w:color="auto"/>
+        <w:insideH w:val="single" w:sz="4" w:space="0" w:color="auto"/>
+        <w:insideV w:val="single" w:sz="4" w:space="0" w:color="auto"/>
+      </w:tblBorders>
+    </w:tblPr>
+  </w:style>
 </w:styles>
 </file>
 

</xml_diff>

<commit_message>
Memoria ADMentor Capturas v1
</commit_message>
<xml_diff>
--- a/DAS-P1.docx
+++ b/DAS-P1.docx
@@ -301,7 +301,23 @@
           <w:sz w:val="28"/>
           <w:szCs w:val="28"/>
         </w:rPr>
-        <w:t>Javier Cai Lin</w:t>
+        <w:t xml:space="preserve">Javier </w:t>
+      </w:r>
+      <w:proofErr w:type="spellStart"/>
+      <w:r>
+        <w:rPr>
+          <w:sz w:val="28"/>
+          <w:szCs w:val="28"/>
+        </w:rPr>
+        <w:t>Cai</w:t>
+      </w:r>
+      <w:proofErr w:type="spellEnd"/>
+      <w:r>
+        <w:rPr>
+          <w:sz w:val="28"/>
+          <w:szCs w:val="28"/>
+        </w:rPr>
+        <w:t xml:space="preserve"> Lin</w:t>
       </w:r>
     </w:p>
     <w:p>
@@ -897,6 +913,122 @@
           <w:szCs w:val="32"/>
         </w:rPr>
       </w:pPr>
+      <w:r>
+        <w:rPr>
+          <w:noProof/>
+        </w:rPr>
+        <w:drawing>
+          <wp:inline distT="0" distB="0" distL="0" distR="0" wp14:anchorId="1E521DCD" wp14:editId="4F4E043C">
+            <wp:extent cx="4448175" cy="2638425"/>
+            <wp:effectExtent l="0" t="0" r="9525" b="9525"/>
+            <wp:docPr id="3" name="Imagen 3"/>
+            <wp:cNvGraphicFramePr>
+              <a:graphicFrameLocks xmlns:a="http://schemas.openxmlformats.org/drawingml/2006/main" noChangeAspect="1"/>
+            </wp:cNvGraphicFramePr>
+            <a:graphic xmlns:a="http://schemas.openxmlformats.org/drawingml/2006/main">
+              <a:graphicData uri="http://schemas.openxmlformats.org/drawingml/2006/picture">
+                <pic:pic xmlns:pic="http://schemas.openxmlformats.org/drawingml/2006/picture">
+                  <pic:nvPicPr>
+                    <pic:cNvPr id="1" name=""/>
+                    <pic:cNvPicPr/>
+                  </pic:nvPicPr>
+                  <pic:blipFill>
+                    <a:blip r:embed="rId7"/>
+                    <a:stretch>
+                      <a:fillRect/>
+                    </a:stretch>
+                  </pic:blipFill>
+                  <pic:spPr>
+                    <a:xfrm>
+                      <a:off x="0" y="0"/>
+                      <a:ext cx="4448175" cy="2638425"/>
+                    </a:xfrm>
+                    <a:prstGeom prst="rect">
+                      <a:avLst/>
+                    </a:prstGeom>
+                  </pic:spPr>
+                </pic:pic>
+              </a:graphicData>
+            </a:graphic>
+          </wp:inline>
+        </w:drawing>
+      </w:r>
+    </w:p>
+    <w:p>
+      <w:pPr>
+        <w:rPr>
+          <w:rFonts w:cstheme="minorHAnsi"/>
+          <w:b/>
+          <w:bCs/>
+          <w:color w:val="000000" w:themeColor="text1"/>
+          <w:sz w:val="32"/>
+          <w:szCs w:val="32"/>
+        </w:rPr>
+      </w:pPr>
+    </w:p>
+    <w:p>
+      <w:pPr>
+        <w:rPr>
+          <w:rFonts w:cstheme="minorHAnsi"/>
+          <w:b/>
+          <w:bCs/>
+          <w:color w:val="000000" w:themeColor="text1"/>
+          <w:sz w:val="32"/>
+          <w:szCs w:val="32"/>
+        </w:rPr>
+      </w:pPr>
+      <w:r>
+        <w:rPr>
+          <w:noProof/>
+        </w:rPr>
+        <w:drawing>
+          <wp:inline distT="0" distB="0" distL="0" distR="0" wp14:anchorId="3014367E" wp14:editId="127B4F5A">
+            <wp:extent cx="3209925" cy="2676525"/>
+            <wp:effectExtent l="0" t="0" r="9525" b="9525"/>
+            <wp:docPr id="4" name="Imagen 4"/>
+            <wp:cNvGraphicFramePr>
+              <a:graphicFrameLocks xmlns:a="http://schemas.openxmlformats.org/drawingml/2006/main" noChangeAspect="1"/>
+            </wp:cNvGraphicFramePr>
+            <a:graphic xmlns:a="http://schemas.openxmlformats.org/drawingml/2006/main">
+              <a:graphicData uri="http://schemas.openxmlformats.org/drawingml/2006/picture">
+                <pic:pic xmlns:pic="http://schemas.openxmlformats.org/drawingml/2006/picture">
+                  <pic:nvPicPr>
+                    <pic:cNvPr id="1" name=""/>
+                    <pic:cNvPicPr/>
+                  </pic:nvPicPr>
+                  <pic:blipFill>
+                    <a:blip r:embed="rId8"/>
+                    <a:stretch>
+                      <a:fillRect/>
+                    </a:stretch>
+                  </pic:blipFill>
+                  <pic:spPr>
+                    <a:xfrm>
+                      <a:off x="0" y="0"/>
+                      <a:ext cx="3209925" cy="2676525"/>
+                    </a:xfrm>
+                    <a:prstGeom prst="rect">
+                      <a:avLst/>
+                    </a:prstGeom>
+                  </pic:spPr>
+                </pic:pic>
+              </a:graphicData>
+            </a:graphic>
+          </wp:inline>
+        </w:drawing>
+      </w:r>
+    </w:p>
+    <w:p>
+      <w:pPr>
+        <w:rPr>
+          <w:rFonts w:cstheme="minorHAnsi"/>
+          <w:b/>
+          <w:bCs/>
+          <w:color w:val="000000" w:themeColor="text1"/>
+          <w:sz w:val="32"/>
+          <w:szCs w:val="32"/>
+        </w:rPr>
+      </w:pPr>
     </w:p>
     <w:p>
       <w:pPr>
@@ -1172,15 +1304,7 @@
                 <w:color w:val="000000"/>
                 <w:shd w:val="clear" w:color="auto" w:fill="FFFFFF"/>
               </w:rPr>
-              <w:t>Los datos que se reciben de los sensores son mostrados de manera comprensible para una persona en tablas y gráficas</w:t>
-            </w:r>
-            <w:r>
-              <w:rPr>
-                <w:rFonts w:ascii="Calibri" w:hAnsi="Calibri" w:cs="Calibri"/>
-                <w:color w:val="000000"/>
-                <w:shd w:val="clear" w:color="auto" w:fill="FFFFFF"/>
-              </w:rPr>
-              <w:t>.</w:t>
+              <w:t>Los datos que se reciben de los sensores son mostrados de manera comprensible para una persona en tablas y gráficas.</w:t>
             </w:r>
           </w:p>
         </w:tc>
@@ -1211,6 +1335,7 @@
                 <w:sz w:val="24"/>
                 <w:szCs w:val="24"/>
               </w:rPr>
+              <w:lastRenderedPageBreak/>
               <w:t>RF-02</w:t>
             </w:r>
           </w:p>
@@ -1261,15 +1386,7 @@
                 <w:color w:val="000000"/>
                 <w:shd w:val="clear" w:color="auto" w:fill="FFFFFF"/>
               </w:rPr>
-              <w:t>Las órdenes que debe realizar un trabajador le son mostradas en su dispositivo en formato lista según su prioridad</w:t>
-            </w:r>
-            <w:r>
-              <w:rPr>
-                <w:rFonts w:ascii="Calibri" w:hAnsi="Calibri" w:cs="Calibri"/>
-                <w:color w:val="000000"/>
-                <w:shd w:val="clear" w:color="auto" w:fill="FFFFFF"/>
-              </w:rPr>
-              <w:t>.</w:t>
+              <w:t>Las órdenes que debe realizar un trabajador le son mostradas en su dispositivo en formato lista según su prioridad.</w:t>
             </w:r>
           </w:p>
         </w:tc>
@@ -1350,15 +1467,7 @@
                 <w:color w:val="000000"/>
                 <w:shd w:val="clear" w:color="auto" w:fill="FFFFFF"/>
               </w:rPr>
-              <w:t>Las órdenes se adjudicarán desde el centro de datos en función de los operarios y máquinas disponibles y su idoneidad para la tarea</w:t>
-            </w:r>
-            <w:r>
-              <w:rPr>
-                <w:rFonts w:ascii="Calibri" w:hAnsi="Calibri" w:cs="Calibri"/>
-                <w:color w:val="000000"/>
-                <w:shd w:val="clear" w:color="auto" w:fill="FFFFFF"/>
-              </w:rPr>
-              <w:t>.</w:t>
+              <w:t>Las órdenes se adjudicarán desde el centro de datos en función de los operarios y máquinas disponibles y su idoneidad para la tarea.</w:t>
             </w:r>
           </w:p>
         </w:tc>
@@ -1439,15 +1548,7 @@
                 <w:color w:val="000000"/>
                 <w:shd w:val="clear" w:color="auto" w:fill="FFFFFF"/>
               </w:rPr>
-              <w:t>Cualquier usuario puede suscribirse a un evento cualquiera, como una alerta por sobrecarga, para que sea avisado en caso de que ocurra algo</w:t>
-            </w:r>
-            <w:r>
-              <w:rPr>
-                <w:rFonts w:ascii="Calibri" w:hAnsi="Calibri" w:cs="Calibri"/>
-                <w:color w:val="000000"/>
-                <w:shd w:val="clear" w:color="auto" w:fill="FFFFFF"/>
-              </w:rPr>
-              <w:t>.</w:t>
+              <w:t>Cualquier usuario puede suscribirse a un evento cualquiera, como una alerta por sobrecarga, para que sea avisado en caso de que ocurra algo.</w:t>
             </w:r>
           </w:p>
         </w:tc>
@@ -1528,15 +1629,7 @@
                 <w:color w:val="000000"/>
                 <w:shd w:val="clear" w:color="auto" w:fill="FFFFFF"/>
               </w:rPr>
-              <w:t>En caso de que ocurra un evento creador de una alarma, se enviará un mensaje a todos los usuarios suscritos</w:t>
-            </w:r>
-            <w:r>
-              <w:rPr>
-                <w:rFonts w:ascii="Calibri" w:hAnsi="Calibri" w:cs="Calibri"/>
-                <w:color w:val="000000"/>
-                <w:shd w:val="clear" w:color="auto" w:fill="FFFFFF"/>
-              </w:rPr>
-              <w:t>.</w:t>
+              <w:t>En caso de que ocurra un evento creador de una alarma, se enviará un mensaje a todos los usuarios suscritos.</w:t>
             </w:r>
           </w:p>
         </w:tc>
@@ -1617,15 +1710,7 @@
                 <w:color w:val="000000"/>
                 <w:shd w:val="clear" w:color="auto" w:fill="FFFFFF"/>
               </w:rPr>
-              <w:t>Si al enviar una notificación se supera un umbral de intentos sin éxito, se considera el dispositivo como no conectado y se dejará de enviarle mensajes hasta que vuelva a reconectarse</w:t>
-            </w:r>
-            <w:r>
-              <w:rPr>
-                <w:rFonts w:ascii="Calibri" w:hAnsi="Calibri" w:cs="Calibri"/>
-                <w:color w:val="000000"/>
-                <w:shd w:val="clear" w:color="auto" w:fill="FFFFFF"/>
-              </w:rPr>
-              <w:t>.</w:t>
+              <w:t>Si al enviar una notificación se supera un umbral de intentos sin éxito, se considera el dispositivo como no conectado y se dejará de enviarle mensajes hasta que vuelva a reconectarse.</w:t>
             </w:r>
           </w:p>
         </w:tc>
@@ -1706,31 +1791,7 @@
                 <w:color w:val="000000"/>
                 <w:shd w:val="clear" w:color="auto" w:fill="FFFFFF"/>
               </w:rPr>
-              <w:t xml:space="preserve">Las órdenes que son creadas por el algoritmo se </w:t>
-            </w:r>
-            <w:r>
-              <w:rPr>
-                <w:rFonts w:ascii="Calibri" w:hAnsi="Calibri" w:cs="Calibri"/>
-                <w:color w:val="000000"/>
-                <w:shd w:val="clear" w:color="auto" w:fill="FFFFFF"/>
-              </w:rPr>
-              <w:t>almacenan</w:t>
-            </w:r>
-            <w:r>
-              <w:rPr>
-                <w:rFonts w:ascii="Calibri" w:hAnsi="Calibri" w:cs="Calibri"/>
-                <w:color w:val="000000"/>
-                <w:shd w:val="clear" w:color="auto" w:fill="FFFFFF"/>
-              </w:rPr>
-              <w:t xml:space="preserve"> en la base de datos para su uso posterior</w:t>
-            </w:r>
-            <w:r>
-              <w:rPr>
-                <w:rFonts w:ascii="Calibri" w:hAnsi="Calibri" w:cs="Calibri"/>
-                <w:color w:val="000000"/>
-                <w:shd w:val="clear" w:color="auto" w:fill="FFFFFF"/>
-              </w:rPr>
-              <w:t>.</w:t>
+              <w:t>Las órdenes que son creadas por el algoritmo se almacenan en la base de datos para su uso posterior.</w:t>
             </w:r>
           </w:p>
         </w:tc>
@@ -1811,15 +1872,7 @@
                 <w:color w:val="000000"/>
                 <w:shd w:val="clear" w:color="auto" w:fill="FFFFFF"/>
               </w:rPr>
-              <w:t>Los empleados tendrán que iniciar sesión con usuario y contraseña, con un máximo de 3 intentos antes de que un administrador les tenga que readmitir el permiso de inicio de sesión</w:t>
-            </w:r>
-            <w:r>
-              <w:rPr>
-                <w:rFonts w:ascii="Calibri" w:hAnsi="Calibri" w:cs="Calibri"/>
-                <w:color w:val="000000"/>
-                <w:shd w:val="clear" w:color="auto" w:fill="FFFFFF"/>
-              </w:rPr>
-              <w:t>.</w:t>
+              <w:t>Los empleados tendrán que iniciar sesión con usuario y contraseña, con un máximo de 3 intentos antes de que un administrador les tenga que readmitir el permiso de inicio de sesión.</w:t>
             </w:r>
           </w:p>
         </w:tc>
@@ -1903,15 +1956,7 @@
                 <w:color w:val="000000"/>
                 <w:shd w:val="clear" w:color="auto" w:fill="FFFFFF"/>
               </w:rPr>
-              <w:t>Al recibir material o gastarlo, el inventario total se actualiza para operar en función de él</w:t>
-            </w:r>
-            <w:r>
-              <w:rPr>
-                <w:rFonts w:ascii="Calibri" w:hAnsi="Calibri" w:cs="Calibri"/>
-                <w:color w:val="000000"/>
-                <w:shd w:val="clear" w:color="auto" w:fill="FFFFFF"/>
-              </w:rPr>
-              <w:t>.</w:t>
+              <w:t>Al recibir material o gastarlo, el inventario total se actualiza para operar en función de él.</w:t>
             </w:r>
           </w:p>
         </w:tc>
@@ -2132,7 +2177,23 @@
                 <w:sz w:val="24"/>
                 <w:szCs w:val="24"/>
               </w:rPr>
-              <w:t>Centro de notificaciones (Cockpit)</w:t>
+              <w:t>Centro de notificaciones (</w:t>
+            </w:r>
+            <w:proofErr w:type="spellStart"/>
+            <w:r>
+              <w:rPr>
+                <w:sz w:val="24"/>
+                <w:szCs w:val="24"/>
+              </w:rPr>
+              <w:t>Cockpit</w:t>
+            </w:r>
+            <w:proofErr w:type="spellEnd"/>
+            <w:r>
+              <w:rPr>
+                <w:sz w:val="24"/>
+                <w:szCs w:val="24"/>
+              </w:rPr>
+              <w:t>)</w:t>
             </w:r>
           </w:p>
         </w:tc>

</xml_diff>

<commit_message>
Actualización de las tablas de tiempos
</commit_message>
<xml_diff>
--- a/DAS-P1.docx
+++ b/DAS-P1.docx
@@ -1,6 +1,6 @@
 
 <file path=word/document.xml><?xml version="1.0" encoding="utf-8"?>
-<w:document xmlns:wpc="http://schemas.microsoft.com/office/word/2010/wordprocessingCanvas" xmlns:cx="http://schemas.microsoft.com/office/drawing/2014/chartex" xmlns:cx1="http://schemas.microsoft.com/office/drawing/2015/9/8/chartex" xmlns:cx2="http://schemas.microsoft.com/office/drawing/2015/10/21/chartex" xmlns:cx3="http://schemas.microsoft.com/office/drawing/2016/5/9/chartex" xmlns:cx4="http://schemas.microsoft.com/office/drawing/2016/5/10/chartex" xmlns:cx5="http://schemas.microsoft.com/office/drawing/2016/5/11/chartex" xmlns:cx6="http://schemas.microsoft.com/office/drawing/2016/5/12/chartex" xmlns:cx7="http://schemas.microsoft.com/office/drawing/2016/5/13/chartex" xmlns:cx8="http://schemas.microsoft.com/office/drawing/2016/5/14/chartex" xmlns:mc="http://schemas.openxmlformats.org/markup-compatibility/2006" xmlns:aink="http://schemas.microsoft.com/office/drawing/2016/ink" xmlns:am3d="http://schemas.microsoft.com/office/drawing/2017/model3d" xmlns:o="urn:schemas-microsoft-com:office:office" xmlns:r="http://schemas.openxmlformats.org/officeDocument/2006/relationships" xmlns:m="http://schemas.openxmlformats.org/officeDocument/2006/math" xmlns:v="urn:schemas-microsoft-com:vml" xmlns:wp14="http://schemas.microsoft.com/office/word/2010/wordprocessingDrawing" xmlns:wp="http://schemas.openxmlformats.org/drawingml/2006/wordprocessingDrawing" xmlns:w10="urn:schemas-microsoft-com:office:word" xmlns:w="http://schemas.openxmlformats.org/wordprocessingml/2006/main" xmlns:w14="http://schemas.microsoft.com/office/word/2010/wordml" xmlns:w15="http://schemas.microsoft.com/office/word/2012/wordml" xmlns:w16cex="http://schemas.microsoft.com/office/word/2018/wordml/cex" xmlns:w16cid="http://schemas.microsoft.com/office/word/2016/wordml/cid" xmlns:w16="http://schemas.microsoft.com/office/word/2018/wordml" xmlns:w16sdtdh="http://schemas.microsoft.com/office/word/2020/wordml/sdtdatahash" xmlns:w16se="http://schemas.microsoft.com/office/word/2015/wordml/symex" xmlns:wpg="http://schemas.microsoft.com/office/word/2010/wordprocessingGroup" xmlns:wpi="http://schemas.microsoft.com/office/word/2010/wordprocessingInk" xmlns:wne="http://schemas.microsoft.com/office/word/2006/wordml" xmlns:wps="http://schemas.microsoft.com/office/word/2010/wordprocessingShape" mc:Ignorable="w14 w15 w16se w16cid w16 w16cex w16sdtdh wp14">
+<w:document xmlns:wpc="http://schemas.microsoft.com/office/word/2010/wordprocessingCanvas" xmlns:cx="http://schemas.microsoft.com/office/drawing/2014/chartex" xmlns:cx1="http://schemas.microsoft.com/office/drawing/2015/9/8/chartex" xmlns:cx2="http://schemas.microsoft.com/office/drawing/2015/10/21/chartex" xmlns:cx3="http://schemas.microsoft.com/office/drawing/2016/5/9/chartex" xmlns:cx4="http://schemas.microsoft.com/office/drawing/2016/5/10/chartex" xmlns:cx5="http://schemas.microsoft.com/office/drawing/2016/5/11/chartex" xmlns:cx6="http://schemas.microsoft.com/office/drawing/2016/5/12/chartex" xmlns:cx7="http://schemas.microsoft.com/office/drawing/2016/5/13/chartex" xmlns:cx8="http://schemas.microsoft.com/office/drawing/2016/5/14/chartex" xmlns:mc="http://schemas.openxmlformats.org/markup-compatibility/2006" xmlns:aink="http://schemas.microsoft.com/office/drawing/2016/ink" xmlns:am3d="http://schemas.microsoft.com/office/drawing/2017/model3d" xmlns:o="urn:schemas-microsoft-com:office:office" xmlns:oel="http://schemas.microsoft.com/office/2019/extlst" xmlns:r="http://schemas.openxmlformats.org/officeDocument/2006/relationships" xmlns:m="http://schemas.openxmlformats.org/officeDocument/2006/math" xmlns:v="urn:schemas-microsoft-com:vml" xmlns:wp14="http://schemas.microsoft.com/office/word/2010/wordprocessingDrawing" xmlns:wp="http://schemas.openxmlformats.org/drawingml/2006/wordprocessingDrawing" xmlns:w10="urn:schemas-microsoft-com:office:word" xmlns:w="http://schemas.openxmlformats.org/wordprocessingml/2006/main" xmlns:w14="http://schemas.microsoft.com/office/word/2010/wordml" xmlns:w15="http://schemas.microsoft.com/office/word/2012/wordml" xmlns:w16cex="http://schemas.microsoft.com/office/word/2018/wordml/cex" xmlns:w16cid="http://schemas.microsoft.com/office/word/2016/wordml/cid" xmlns:w16="http://schemas.microsoft.com/office/word/2018/wordml" xmlns:w16sdtdh="http://schemas.microsoft.com/office/word/2020/wordml/sdtdatahash" xmlns:w16se="http://schemas.microsoft.com/office/word/2015/wordml/symex" xmlns:wpg="http://schemas.microsoft.com/office/word/2010/wordprocessingGroup" xmlns:wpi="http://schemas.microsoft.com/office/word/2010/wordprocessingInk" xmlns:wne="http://schemas.microsoft.com/office/word/2006/wordml" xmlns:wps="http://schemas.microsoft.com/office/word/2010/wordprocessingShape" mc:Ignorable="w14 w15 w16se w16cid w16 w16cex w16sdtdh wp14">
   <w:body>
     <w:p>
       <w:pPr>
@@ -165,7 +165,7 @@
               </wp:inline>
             </w:drawing>
           </mc:Choice>
-          <mc:Fallback xmlns:oel="http://schemas.microsoft.com/office/2019/extlst">
+          <mc:Fallback>
             <w:pict>
               <v:rect w14:anchorId="76A8180D" id="Rectángulo 1" o:spid="_x0000_s1026" alt="Universidad Rey Juan Carlos - Wikipedia, la enciclopedia libre" style="width:24pt;height:24pt;visibility:visible;mso-wrap-style:square;mso-left-percent:-10001;mso-top-percent:-10001;mso-position-horizontal:absolute;mso-position-horizontal-relative:char;mso-position-vertical:absolute;mso-position-vertical-relative:line;mso-left-percent:-10001;mso-top-percent:-10001;v-text-anchor:top" o:gfxdata="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" filled="f" stroked="f">
                 <o:lock v:ext="edit" aspectratio="t"/>
@@ -180,7 +180,21 @@
           <w:sz w:val="40"/>
           <w:szCs w:val="40"/>
         </w:rPr>
-        <w:t>Diseño y Arquitectura del Software</w:t>
+        <w:t>Diseño y Arq</w:t>
+      </w:r>
+      <w:r>
+        <w:rPr>
+          <w:sz w:val="40"/>
+          <w:szCs w:val="40"/>
+        </w:rPr>
+        <w:t>u</w:t>
+      </w:r>
+      <w:r>
+        <w:rPr>
+          <w:sz w:val="40"/>
+          <w:szCs w:val="40"/>
+        </w:rPr>
+        <w:t>itectura del Software</w:t>
       </w:r>
     </w:p>
     <w:p>
@@ -303,23 +317,7 @@
           <w:sz w:val="28"/>
           <w:szCs w:val="28"/>
         </w:rPr>
-        <w:t xml:space="preserve">Javier </w:t>
-      </w:r>
-      <w:proofErr w:type="spellStart"/>
-      <w:r>
-        <w:rPr>
-          <w:sz w:val="28"/>
-          <w:szCs w:val="28"/>
-        </w:rPr>
-        <w:t>Cai</w:t>
-      </w:r>
-      <w:proofErr w:type="spellEnd"/>
-      <w:r>
-        <w:rPr>
-          <w:sz w:val="28"/>
-          <w:szCs w:val="28"/>
-        </w:rPr>
-        <w:t xml:space="preserve"> Lin</w:t>
+        <w:t>Javier Cai Lin</w:t>
       </w:r>
     </w:p>
     <w:p>
@@ -1595,21 +1593,12 @@
                 <w:szCs w:val="24"/>
               </w:rPr>
             </w:pPr>
-            <w:proofErr w:type="spellStart"/>
             <w:r>
               <w:rPr>
                 <w:rFonts w:ascii="Calibri" w:hAnsi="Calibri" w:cs="Calibri"/>
                 <w:color w:val="000000"/>
               </w:rPr>
-              <w:t>Cockpit</w:t>
-            </w:r>
-            <w:proofErr w:type="spellEnd"/>
-            <w:r>
-              <w:rPr>
-                <w:rFonts w:ascii="Calibri" w:hAnsi="Calibri" w:cs="Calibri"/>
-                <w:color w:val="000000"/>
-              </w:rPr>
-              <w:t xml:space="preserve"> central</w:t>
+              <w:t>Cockpit central</w:t>
             </w:r>
           </w:p>
         </w:tc>
@@ -1629,13 +1618,8 @@
                 <w:szCs w:val="24"/>
               </w:rPr>
             </w:pPr>
-            <w:proofErr w:type="spellStart"/>
-            <w:r>
-              <w:t>Cockpit</w:t>
-            </w:r>
-            <w:proofErr w:type="spellEnd"/>
-            <w:r>
-              <w:t xml:space="preserve"> donde se reciben los datos de los sensores y se visualizan las analíticas. Es un punto de entrada al software donde se gestionan todas las funcionalidades del software.</w:t>
+            <w:r>
+              <w:t>Cockpit donde se reciben los datos de los sensores y se visualizan las analíticas. Es un punto de entrada al software donde se gestionan todas las funcionalidades del software.</w:t>
             </w:r>
           </w:p>
         </w:tc>
@@ -2156,17 +2140,8 @@
                 <w:rFonts w:ascii="Calibri" w:hAnsi="Calibri" w:cs="Calibri"/>
                 <w:color w:val="000000"/>
               </w:rPr>
-              <w:t>Flujo de información sensores-</w:t>
-            </w:r>
-            <w:proofErr w:type="spellStart"/>
-            <w:r>
-              <w:rPr>
-                <w:rFonts w:ascii="Calibri" w:hAnsi="Calibri" w:cs="Calibri"/>
-                <w:color w:val="000000"/>
-              </w:rPr>
-              <w:t>cockpit</w:t>
-            </w:r>
-            <w:proofErr w:type="spellEnd"/>
+              <w:t>Flujo de información sensores-cockpit</w:t>
+            </w:r>
           </w:p>
           <w:p>
             <w:pPr>
@@ -2196,15 +2171,7 @@
               </w:rPr>
             </w:pPr>
             <w:r>
-              <w:t xml:space="preserve">Existen más de 20 sensores </w:t>
-            </w:r>
-            <w:proofErr w:type="spellStart"/>
-            <w:r>
-              <w:t>IoT</w:t>
-            </w:r>
-            <w:proofErr w:type="spellEnd"/>
-            <w:r>
-              <w:t xml:space="preserve"> que </w:t>
+              <w:t xml:space="preserve">Existen más de 20 sensores IoT que </w:t>
             </w:r>
             <w:r>
               <w:t>recopilan</w:t>
@@ -2213,13 +2180,8 @@
               <w:t xml:space="preserve"> datos sobre el estado de los dispositivos físicos de la factoría 4.0</w:t>
             </w:r>
             <w:r>
-              <w:t xml:space="preserve"> y los envían al </w:t>
-            </w:r>
-            <w:proofErr w:type="spellStart"/>
-            <w:r>
-              <w:t>cockpit</w:t>
-            </w:r>
-            <w:proofErr w:type="spellEnd"/>
+              <w:t xml:space="preserve"> y los envían al cockpit</w:t>
+            </w:r>
           </w:p>
         </w:tc>
       </w:tr>
@@ -2455,7 +2417,6 @@
                 <w:szCs w:val="24"/>
               </w:rPr>
             </w:pPr>
-            <w:proofErr w:type="spellStart"/>
             <w:r>
               <w:rPr>
                 <w:b/>
@@ -2465,7 +2426,6 @@
               </w:rPr>
               <w:t>Week</w:t>
             </w:r>
-            <w:proofErr w:type="spellEnd"/>
           </w:p>
         </w:tc>
         <w:tc>
@@ -2483,7 +2443,6 @@
                 <w:szCs w:val="24"/>
               </w:rPr>
             </w:pPr>
-            <w:proofErr w:type="spellStart"/>
             <w:r>
               <w:rPr>
                 <w:b/>
@@ -2493,7 +2452,6 @@
               </w:rPr>
               <w:t>Iteration</w:t>
             </w:r>
-            <w:proofErr w:type="spellEnd"/>
           </w:p>
         </w:tc>
         <w:tc>
@@ -2537,7 +2495,6 @@
                 <w:szCs w:val="24"/>
               </w:rPr>
             </w:pPr>
-            <w:proofErr w:type="spellStart"/>
             <w:r>
               <w:rPr>
                 <w:b/>
@@ -2545,45 +2502,51 @@
                 <w:sz w:val="24"/>
                 <w:szCs w:val="24"/>
               </w:rPr>
-              <w:t>Reflection</w:t>
-            </w:r>
-            <w:proofErr w:type="spellEnd"/>
-            <w:r>
+              <w:t>Reflection Time (ASS-ASC)</w:t>
+            </w:r>
+          </w:p>
+        </w:tc>
+        <w:tc>
+          <w:tcPr>
+            <w:tcW w:w="1923" w:type="dxa"/>
+            <w:vAlign w:val="center"/>
+          </w:tcPr>
+          <w:p>
+            <w:pPr>
+              <w:jc w:val="center"/>
               <w:rPr>
                 <w:b/>
                 <w:bCs/>
                 <w:sz w:val="24"/>
                 <w:szCs w:val="24"/>
               </w:rPr>
-              <w:t xml:space="preserve"> Time (ASS-ASC)</w:t>
-            </w:r>
-          </w:p>
-        </w:tc>
-        <w:tc>
-          <w:tcPr>
-            <w:tcW w:w="1923" w:type="dxa"/>
-            <w:vAlign w:val="center"/>
-          </w:tcPr>
-          <w:p>
-            <w:pPr>
-              <w:jc w:val="center"/>
+            </w:pPr>
+            <w:r>
               <w:rPr>
                 <w:b/>
                 <w:bCs/>
                 <w:sz w:val="24"/>
                 <w:szCs w:val="24"/>
               </w:rPr>
-            </w:pPr>
-            <w:r>
+              <w:t>Time in refined ADD (ASS)</w:t>
+            </w:r>
+          </w:p>
+        </w:tc>
+        <w:tc>
+          <w:tcPr>
+            <w:tcW w:w="1842" w:type="dxa"/>
+            <w:vAlign w:val="center"/>
+          </w:tcPr>
+          <w:p>
+            <w:pPr>
+              <w:jc w:val="center"/>
               <w:rPr>
                 <w:b/>
                 <w:bCs/>
                 <w:sz w:val="24"/>
                 <w:szCs w:val="24"/>
               </w:rPr>
-              <w:t xml:space="preserve">Time in </w:t>
-            </w:r>
-            <w:proofErr w:type="spellStart"/>
+            </w:pPr>
             <w:r>
               <w:rPr>
                 <w:b/>
@@ -2591,54 +2554,7 @@
                 <w:sz w:val="24"/>
                 <w:szCs w:val="24"/>
               </w:rPr>
-              <w:t>refined</w:t>
-            </w:r>
-            <w:proofErr w:type="spellEnd"/>
-            <w:r>
-              <w:rPr>
-                <w:b/>
-                <w:bCs/>
-                <w:sz w:val="24"/>
-                <w:szCs w:val="24"/>
-              </w:rPr>
-              <w:t xml:space="preserve"> ADD (ASS)</w:t>
-            </w:r>
-          </w:p>
-        </w:tc>
-        <w:tc>
-          <w:tcPr>
-            <w:tcW w:w="1842" w:type="dxa"/>
-            <w:vAlign w:val="center"/>
-          </w:tcPr>
-          <w:p>
-            <w:pPr>
-              <w:jc w:val="center"/>
-              <w:rPr>
-                <w:b/>
-                <w:bCs/>
-                <w:sz w:val="24"/>
-                <w:szCs w:val="24"/>
-              </w:rPr>
-            </w:pPr>
-            <w:proofErr w:type="spellStart"/>
-            <w:r>
-              <w:rPr>
-                <w:b/>
-                <w:bCs/>
-                <w:sz w:val="24"/>
-                <w:szCs w:val="24"/>
-              </w:rPr>
-              <w:t>Design</w:t>
-            </w:r>
-            <w:proofErr w:type="spellEnd"/>
-            <w:r>
-              <w:rPr>
-                <w:b/>
-                <w:bCs/>
-                <w:sz w:val="24"/>
-                <w:szCs w:val="24"/>
-              </w:rPr>
-              <w:t xml:space="preserve"> ADD Time (ASJ)</w:t>
+              <w:t>Design ADD Time (ASJ)</w:t>
             </w:r>
           </w:p>
         </w:tc>
@@ -2717,6 +2633,9 @@
             <w:pPr>
               <w:jc w:val="center"/>
             </w:pPr>
+            <w:r>
+              <w:t>0</w:t>
+            </w:r>
           </w:p>
         </w:tc>
       </w:tr>
@@ -2762,7 +2681,7 @@
               <w:jc w:val="center"/>
             </w:pPr>
             <w:r>
-              <w:t>35</w:t>
+              <w:t>116</w:t>
             </w:r>
           </w:p>
         </w:tc>
@@ -2790,7 +2709,7 @@
               <w:jc w:val="center"/>
             </w:pPr>
             <w:r>
-              <w:t>15</w:t>
+              <w:t>28</w:t>
             </w:r>
           </w:p>
         </w:tc>
@@ -2803,6 +2722,9 @@
             <w:pPr>
               <w:jc w:val="center"/>
             </w:pPr>
+            <w:r>
+              <w:t>44</w:t>
+            </w:r>
           </w:p>
         </w:tc>
       </w:tr>
@@ -2847,6 +2769,9 @@
             <w:pPr>
               <w:jc w:val="center"/>
             </w:pPr>
+            <w:r>
+              <w:t>94</w:t>
+            </w:r>
           </w:p>
         </w:tc>
         <w:tc>
@@ -2858,6 +2783,9 @@
             <w:pPr>
               <w:jc w:val="center"/>
             </w:pPr>
+            <w:r>
+              <w:t>43</w:t>
+            </w:r>
           </w:p>
         </w:tc>
         <w:tc>
@@ -2869,6 +2797,9 @@
             <w:pPr>
               <w:jc w:val="center"/>
             </w:pPr>
+            <w:r>
+              <w:t>33</w:t>
+            </w:r>
           </w:p>
         </w:tc>
         <w:tc>
@@ -2880,6 +2811,9 @@
             <w:pPr>
               <w:jc w:val="center"/>
             </w:pPr>
+            <w:r>
+              <w:t>15</w:t>
+            </w:r>
           </w:p>
         </w:tc>
       </w:tr>
@@ -3001,6 +2935,9 @@
             <w:pPr>
               <w:jc w:val="center"/>
             </w:pPr>
+            <w:r>
+              <w:t>-</w:t>
+            </w:r>
           </w:p>
         </w:tc>
         <w:tc>
@@ -3012,6 +2949,9 @@
             <w:pPr>
               <w:jc w:val="center"/>
             </w:pPr>
+            <w:r>
+              <w:t>-</w:t>
+            </w:r>
           </w:p>
         </w:tc>
         <w:tc>
@@ -3023,6 +2963,9 @@
             <w:pPr>
               <w:jc w:val="center"/>
             </w:pPr>
+            <w:r>
+              <w:t>-</w:t>
+            </w:r>
           </w:p>
         </w:tc>
         <w:tc>
@@ -3034,6 +2977,9 @@
             <w:pPr>
               <w:jc w:val="center"/>
             </w:pPr>
+            <w:r>
+              <w:t>-</w:t>
+            </w:r>
           </w:p>
         </w:tc>
       </w:tr>
@@ -3066,7 +3012,7 @@
 </file>
 
 <file path=word/numbering.xml><?xml version="1.0" encoding="utf-8"?>
-<w:numbering xmlns:wpc="http://schemas.microsoft.com/office/word/2010/wordprocessingCanvas" xmlns:cx="http://schemas.microsoft.com/office/drawing/2014/chartex" xmlns:cx1="http://schemas.microsoft.com/office/drawing/2015/9/8/chartex" xmlns:cx2="http://schemas.microsoft.com/office/drawing/2015/10/21/chartex" xmlns:cx3="http://schemas.microsoft.com/office/drawing/2016/5/9/chartex" xmlns:cx4="http://schemas.microsoft.com/office/drawing/2016/5/10/chartex" xmlns:cx5="http://schemas.microsoft.com/office/drawing/2016/5/11/chartex" xmlns:cx6="http://schemas.microsoft.com/office/drawing/2016/5/12/chartex" xmlns:cx7="http://schemas.microsoft.com/office/drawing/2016/5/13/chartex" xmlns:cx8="http://schemas.microsoft.com/office/drawing/2016/5/14/chartex" xmlns:mc="http://schemas.openxmlformats.org/markup-compatibility/2006" xmlns:aink="http://schemas.microsoft.com/office/drawing/2016/ink" xmlns:am3d="http://schemas.microsoft.com/office/drawing/2017/model3d" xmlns:o="urn:schemas-microsoft-com:office:office" xmlns:r="http://schemas.openxmlformats.org/officeDocument/2006/relationships" xmlns:m="http://schemas.openxmlformats.org/officeDocument/2006/math" xmlns:v="urn:schemas-microsoft-com:vml" xmlns:wp14="http://schemas.microsoft.com/office/word/2010/wordprocessingDrawing" xmlns:wp="http://schemas.openxmlformats.org/drawingml/2006/wordprocessingDrawing" xmlns:w10="urn:schemas-microsoft-com:office:word" xmlns:w="http://schemas.openxmlformats.org/wordprocessingml/2006/main" xmlns:w14="http://schemas.microsoft.com/office/word/2010/wordml" xmlns:w15="http://schemas.microsoft.com/office/word/2012/wordml" xmlns:w16cex="http://schemas.microsoft.com/office/word/2018/wordml/cex" xmlns:w16cid="http://schemas.microsoft.com/office/word/2016/wordml/cid" xmlns:w16="http://schemas.microsoft.com/office/word/2018/wordml" xmlns:w16sdtdh="http://schemas.microsoft.com/office/word/2020/wordml/sdtdatahash" xmlns:w16se="http://schemas.microsoft.com/office/word/2015/wordml/symex" xmlns:wpg="http://schemas.microsoft.com/office/word/2010/wordprocessingGroup" xmlns:wpi="http://schemas.microsoft.com/office/word/2010/wordprocessingInk" xmlns:wne="http://schemas.microsoft.com/office/word/2006/wordml" xmlns:wps="http://schemas.microsoft.com/office/word/2010/wordprocessingShape" mc:Ignorable="w14 w15 w16se w16cid w16 w16cex w16sdtdh wp14">
+<w:numbering xmlns:wpc="http://schemas.microsoft.com/office/word/2010/wordprocessingCanvas" xmlns:cx="http://schemas.microsoft.com/office/drawing/2014/chartex" xmlns:cx1="http://schemas.microsoft.com/office/drawing/2015/9/8/chartex" xmlns:cx2="http://schemas.microsoft.com/office/drawing/2015/10/21/chartex" xmlns:cx3="http://schemas.microsoft.com/office/drawing/2016/5/9/chartex" xmlns:cx4="http://schemas.microsoft.com/office/drawing/2016/5/10/chartex" xmlns:cx5="http://schemas.microsoft.com/office/drawing/2016/5/11/chartex" xmlns:cx6="http://schemas.microsoft.com/office/drawing/2016/5/12/chartex" xmlns:cx7="http://schemas.microsoft.com/office/drawing/2016/5/13/chartex" xmlns:cx8="http://schemas.microsoft.com/office/drawing/2016/5/14/chartex" xmlns:mc="http://schemas.openxmlformats.org/markup-compatibility/2006" xmlns:aink="http://schemas.microsoft.com/office/drawing/2016/ink" xmlns:am3d="http://schemas.microsoft.com/office/drawing/2017/model3d" xmlns:o="urn:schemas-microsoft-com:office:office" xmlns:oel="http://schemas.microsoft.com/office/2019/extlst" xmlns:r="http://schemas.openxmlformats.org/officeDocument/2006/relationships" xmlns:m="http://schemas.openxmlformats.org/officeDocument/2006/math" xmlns:v="urn:schemas-microsoft-com:vml" xmlns:wp14="http://schemas.microsoft.com/office/word/2010/wordprocessingDrawing" xmlns:wp="http://schemas.openxmlformats.org/drawingml/2006/wordprocessingDrawing" xmlns:w10="urn:schemas-microsoft-com:office:word" xmlns:w="http://schemas.openxmlformats.org/wordprocessingml/2006/main" xmlns:w14="http://schemas.microsoft.com/office/word/2010/wordml" xmlns:w15="http://schemas.microsoft.com/office/word/2012/wordml" xmlns:w16cex="http://schemas.microsoft.com/office/word/2018/wordml/cex" xmlns:w16cid="http://schemas.microsoft.com/office/word/2016/wordml/cid" xmlns:w16="http://schemas.microsoft.com/office/word/2018/wordml" xmlns:w16sdtdh="http://schemas.microsoft.com/office/word/2020/wordml/sdtdatahash" xmlns:w16se="http://schemas.microsoft.com/office/word/2015/wordml/symex" xmlns:wpg="http://schemas.microsoft.com/office/word/2010/wordprocessingGroup" xmlns:wpi="http://schemas.microsoft.com/office/word/2010/wordprocessingInk" xmlns:wne="http://schemas.microsoft.com/office/word/2006/wordml" xmlns:wps="http://schemas.microsoft.com/office/word/2010/wordprocessingShape" mc:Ignorable="w14 w15 w16se w16cid w16 w16cex w16sdtdh wp14">
   <w:abstractNum w:abstractNumId="0" w15:restartNumberingAfterBreak="0">
     <w:nsid w:val="0D61030B"/>
     <w:multiLevelType w:val="hybridMultilevel"/>
@@ -3776,28 +3722,28 @@
       </w:pPr>
     </w:lvl>
   </w:abstractNum>
-  <w:num w:numId="1">
+  <w:num w:numId="1" w16cid:durableId="729575935">
     <w:abstractNumId w:val="2"/>
   </w:num>
-  <w:num w:numId="2">
+  <w:num w:numId="2" w16cid:durableId="1695617172">
     <w:abstractNumId w:val="3"/>
   </w:num>
-  <w:num w:numId="3">
+  <w:num w:numId="3" w16cid:durableId="1695308867">
     <w:abstractNumId w:val="1"/>
   </w:num>
-  <w:num w:numId="4">
+  <w:num w:numId="4" w16cid:durableId="229073469">
     <w:abstractNumId w:val="6"/>
   </w:num>
-  <w:num w:numId="5">
+  <w:num w:numId="5" w16cid:durableId="362824313">
     <w:abstractNumId w:val="5"/>
   </w:num>
-  <w:num w:numId="6">
+  <w:num w:numId="6" w16cid:durableId="1652978031">
     <w:abstractNumId w:val="7"/>
   </w:num>
-  <w:num w:numId="7">
+  <w:num w:numId="7" w16cid:durableId="1711413760">
     <w:abstractNumId w:val="0"/>
   </w:num>
-  <w:num w:numId="8">
+  <w:num w:numId="8" w16cid:durableId="358623938">
     <w:abstractNumId w:val="4"/>
   </w:num>
 </w:numbering>
@@ -3926,6 +3872,7 @@
     <w:lsdException w:name="HTML Sample" w:semiHidden="1" w:unhideWhenUsed="1"/>
     <w:lsdException w:name="HTML Typewriter" w:semiHidden="1" w:unhideWhenUsed="1"/>
     <w:lsdException w:name="HTML Variable" w:semiHidden="1" w:unhideWhenUsed="1"/>
+    <w:lsdException w:name="Normal Table" w:semiHidden="1" w:unhideWhenUsed="1"/>
     <w:lsdException w:name="annotation subject" w:semiHidden="1" w:unhideWhenUsed="1"/>
     <w:lsdException w:name="No List" w:semiHidden="1" w:unhideWhenUsed="1"/>
     <w:lsdException w:name="Outline List 1" w:semiHidden="1" w:unhideWhenUsed="1"/>
@@ -3968,8 +3915,11 @@
     <w:lsdException w:name="Table Contemporary" w:semiHidden="1" w:unhideWhenUsed="1"/>
     <w:lsdException w:name="Table Elegant" w:semiHidden="1" w:unhideWhenUsed="1"/>
     <w:lsdException w:name="Table Professional" w:semiHidden="1" w:unhideWhenUsed="1"/>
+    <w:lsdException w:name="Table Subtle 1" w:semiHidden="1" w:unhideWhenUsed="1"/>
     <w:lsdException w:name="Table Subtle 2" w:semiHidden="1" w:unhideWhenUsed="1"/>
     <w:lsdException w:name="Table Web 1" w:semiHidden="1" w:unhideWhenUsed="1"/>
+    <w:lsdException w:name="Table Web 2" w:semiHidden="1" w:unhideWhenUsed="1"/>
+    <w:lsdException w:name="Table Web 3" w:semiHidden="1" w:unhideWhenUsed="1"/>
     <w:lsdException w:name="Balloon Text" w:semiHidden="1" w:unhideWhenUsed="1"/>
     <w:lsdException w:name="Table Grid" w:uiPriority="39"/>
     <w:lsdException w:name="Table Theme" w:semiHidden="1" w:unhideWhenUsed="1"/>

</xml_diff>

<commit_message>
Lista de roles en memoria
</commit_message>
<xml_diff>
--- a/DAS-P1.docx
+++ b/DAS-P1.docx
@@ -9,6 +9,8 @@
           <w:szCs w:val="40"/>
         </w:rPr>
       </w:pPr>
+      <w:bookmarkStart w:id="0" w:name="_Hlk119664654"/>
+      <w:bookmarkEnd w:id="0"/>
     </w:p>
     <w:p>
       <w:pPr>
@@ -180,21 +182,7 @@
           <w:sz w:val="40"/>
           <w:szCs w:val="40"/>
         </w:rPr>
-        <w:t>Diseño y Arq</w:t>
-      </w:r>
-      <w:r>
-        <w:rPr>
-          <w:sz w:val="40"/>
-          <w:szCs w:val="40"/>
-        </w:rPr>
-        <w:t>u</w:t>
-      </w:r>
-      <w:r>
-        <w:rPr>
-          <w:sz w:val="40"/>
-          <w:szCs w:val="40"/>
-        </w:rPr>
-        <w:t>itectura del Software</w:t>
+        <w:t>Diseño y Arquitectura del Software</w:t>
       </w:r>
     </w:p>
     <w:p>
@@ -402,7 +390,7 @@
           <w:r>
             <w:fldChar w:fldCharType="separate"/>
           </w:r>
-          <w:hyperlink w:anchor="_Toc118999694" w:history="1">
+          <w:hyperlink w:anchor="_Toc119664964" w:history="1">
             <w:r>
               <w:rPr>
                 <w:rStyle w:val="Hipervnculo"/>
@@ -411,7 +399,7 @@
                 <w:bCs/>
                 <w:noProof/>
               </w:rPr>
-              <w:t>1. Tarea 1</w:t>
+              <w:t>1. Roles</w:t>
             </w:r>
             <w:r>
               <w:rPr>
@@ -432,7 +420,80 @@
                 <w:noProof/>
                 <w:webHidden/>
               </w:rPr>
-              <w:instrText xml:space="preserve"> PAGEREF _Toc118999694 \h </w:instrText>
+              <w:instrText xml:space="preserve"> PAGEREF _Toc119664964 \h </w:instrText>
+            </w:r>
+            <w:r>
+              <w:rPr>
+                <w:noProof/>
+                <w:webHidden/>
+              </w:rPr>
+            </w:r>
+            <w:r>
+              <w:rPr>
+                <w:noProof/>
+                <w:webHidden/>
+              </w:rPr>
+              <w:fldChar w:fldCharType="separate"/>
+            </w:r>
+            <w:r>
+              <w:rPr>
+                <w:noProof/>
+                <w:webHidden/>
+              </w:rPr>
+              <w:t>3</w:t>
+            </w:r>
+            <w:r>
+              <w:rPr>
+                <w:noProof/>
+                <w:webHidden/>
+              </w:rPr>
+              <w:fldChar w:fldCharType="end"/>
+            </w:r>
+          </w:hyperlink>
+        </w:p>
+        <w:p>
+          <w:pPr>
+            <w:pStyle w:val="TDC1"/>
+            <w:tabs>
+              <w:tab w:val="right" w:leader="dot" w:pos="8494"/>
+            </w:tabs>
+            <w:rPr>
+              <w:rFonts w:eastAsiaTheme="minorEastAsia"/>
+              <w:noProof/>
+              <w:lang w:eastAsia="es-ES"/>
+            </w:rPr>
+          </w:pPr>
+          <w:hyperlink w:anchor="_Toc119664965" w:history="1">
+            <w:r>
+              <w:rPr>
+                <w:rStyle w:val="Hipervnculo"/>
+                <w:rFonts w:cstheme="minorHAnsi"/>
+                <w:b/>
+                <w:bCs/>
+                <w:noProof/>
+              </w:rPr>
+              <w:t>2. Tarea 1</w:t>
+            </w:r>
+            <w:r>
+              <w:rPr>
+                <w:noProof/>
+                <w:webHidden/>
+              </w:rPr>
+              <w:tab/>
+            </w:r>
+            <w:r>
+              <w:rPr>
+                <w:noProof/>
+                <w:webHidden/>
+              </w:rPr>
+              <w:fldChar w:fldCharType="begin"/>
+            </w:r>
+            <w:r>
+              <w:rPr>
+                <w:noProof/>
+                <w:webHidden/>
+              </w:rPr>
+              <w:instrText xml:space="preserve"> PAGEREF _Toc119664965 \h </w:instrText>
             </w:r>
             <w:r>
               <w:rPr>
@@ -475,7 +536,7 @@
               <w:lang w:eastAsia="es-ES"/>
             </w:rPr>
           </w:pPr>
-          <w:hyperlink w:anchor="_Toc118999695" w:history="1">
+          <w:hyperlink w:anchor="_Toc119664966" w:history="1">
             <w:r>
               <w:rPr>
                 <w:rStyle w:val="Hipervnculo"/>
@@ -484,7 +545,7 @@
                 <w:bCs/>
                 <w:noProof/>
               </w:rPr>
-              <w:t>1.1 AD Mentor:</w:t>
+              <w:t>2.1 AD Mentor:</w:t>
             </w:r>
             <w:r>
               <w:rPr>
@@ -505,7 +566,7 @@
                 <w:noProof/>
                 <w:webHidden/>
               </w:rPr>
-              <w:instrText xml:space="preserve"> PAGEREF _Toc118999695 \h </w:instrText>
+              <w:instrText xml:space="preserve"> PAGEREF _Toc119664966 \h </w:instrText>
             </w:r>
             <w:r>
               <w:rPr>
@@ -548,7 +609,7 @@
               <w:lang w:eastAsia="es-ES"/>
             </w:rPr>
           </w:pPr>
-          <w:hyperlink w:anchor="_Toc118999696" w:history="1">
+          <w:hyperlink w:anchor="_Toc119664967" w:history="1">
             <w:r>
               <w:rPr>
                 <w:rStyle w:val="Hipervnculo"/>
@@ -557,7 +618,7 @@
                 <w:bCs/>
                 <w:noProof/>
               </w:rPr>
-              <w:t>1.2 Requisitos:</w:t>
+              <w:t>2.2 Requisitos:</w:t>
             </w:r>
             <w:r>
               <w:rPr>
@@ -578,7 +639,7 @@
                 <w:noProof/>
                 <w:webHidden/>
               </w:rPr>
-              <w:instrText xml:space="preserve"> PAGEREF _Toc118999696 \h </w:instrText>
+              <w:instrText xml:space="preserve"> PAGEREF _Toc119664967 \h </w:instrText>
             </w:r>
             <w:r>
               <w:rPr>
@@ -621,7 +682,7 @@
               <w:lang w:eastAsia="es-ES"/>
             </w:rPr>
           </w:pPr>
-          <w:hyperlink w:anchor="_Toc118999697" w:history="1">
+          <w:hyperlink w:anchor="_Toc119664968" w:history="1">
             <w:r>
               <w:rPr>
                 <w:rStyle w:val="Hipervnculo"/>
@@ -651,7 +712,7 @@
                 <w:noProof/>
                 <w:webHidden/>
               </w:rPr>
-              <w:instrText xml:space="preserve"> PAGEREF _Toc118999697 \h </w:instrText>
+              <w:instrText xml:space="preserve"> PAGEREF _Toc119664968 \h </w:instrText>
             </w:r>
             <w:r>
               <w:rPr>
@@ -821,15 +882,6 @@
     </w:p>
     <w:p>
       <w:pPr>
-        <w:rPr>
-          <w:sz w:val="48"/>
-          <w:szCs w:val="48"/>
-          <w:u w:val="single"/>
-        </w:rPr>
-      </w:pPr>
-    </w:p>
-    <w:p>
-      <w:pPr>
         <w:pStyle w:val="Ttulo1"/>
         <w:rPr>
           <w:rFonts w:asciiTheme="minorHAnsi" w:hAnsiTheme="minorHAnsi" w:cstheme="minorHAnsi"/>
@@ -849,6 +901,7 @@
           <w:sz w:val="44"/>
           <w:szCs w:val="44"/>
         </w:rPr>
+        <w:lastRenderedPageBreak/>
         <w:fldChar w:fldCharType="begin"/>
       </w:r>
       <w:r>
@@ -873,7 +926,7 @@
         </w:rPr>
         <w:fldChar w:fldCharType="end"/>
       </w:r>
-      <w:bookmarkStart w:id="0" w:name="_Toc118999694"/>
+      <w:bookmarkStart w:id="1" w:name="_Toc119664964"/>
       <w:r>
         <w:rPr>
           <w:rFonts w:asciiTheme="minorHAnsi" w:hAnsiTheme="minorHAnsi" w:cstheme="minorHAnsi"/>
@@ -883,7 +936,7 @@
           <w:sz w:val="44"/>
           <w:szCs w:val="44"/>
         </w:rPr>
-        <w:t>1.</w:t>
+        <w:t>1</w:t>
       </w:r>
       <w:r>
         <w:rPr>
@@ -894,9 +947,442 @@
           <w:sz w:val="44"/>
           <w:szCs w:val="44"/>
         </w:rPr>
+        <w:t xml:space="preserve">. </w:t>
+      </w:r>
+      <w:r>
+        <w:rPr>
+          <w:rFonts w:asciiTheme="minorHAnsi" w:hAnsiTheme="minorHAnsi" w:cstheme="minorHAnsi"/>
+          <w:b/>
+          <w:bCs/>
+          <w:color w:val="000000" w:themeColor="text1"/>
+          <w:sz w:val="44"/>
+          <w:szCs w:val="44"/>
+        </w:rPr>
+        <w:t>Roles</w:t>
+      </w:r>
+      <w:bookmarkEnd w:id="1"/>
+    </w:p>
+    <w:p/>
+    <w:tbl>
+      <w:tblPr>
+        <w:tblStyle w:val="Tablaconcuadrcula"/>
+        <w:tblW w:w="0" w:type="auto"/>
+        <w:tblLook w:val="04A0" w:firstRow="1" w:lastRow="0" w:firstColumn="1" w:lastColumn="0" w:noHBand="0" w:noVBand="1"/>
+      </w:tblPr>
+      <w:tblGrid>
+        <w:gridCol w:w="3387"/>
+        <w:gridCol w:w="5087"/>
+      </w:tblGrid>
+      <w:tr>
+        <w:tc>
+          <w:tcPr>
+            <w:tcW w:w="3387" w:type="dxa"/>
+            <w:tcBorders>
+              <w:top w:val="single" w:sz="12" w:space="0" w:color="auto"/>
+              <w:left w:val="single" w:sz="12" w:space="0" w:color="auto"/>
+              <w:bottom w:val="single" w:sz="12" w:space="0" w:color="auto"/>
+              <w:right w:val="single" w:sz="12" w:space="0" w:color="auto"/>
+            </w:tcBorders>
+          </w:tcPr>
+          <w:p>
+            <w:pPr>
+              <w:jc w:val="center"/>
+              <w:rPr>
+                <w:sz w:val="48"/>
+                <w:szCs w:val="48"/>
+                <w:u w:val="single"/>
+              </w:rPr>
+            </w:pPr>
+            <w:r>
+              <w:rPr>
+                <w:sz w:val="32"/>
+                <w:szCs w:val="32"/>
+              </w:rPr>
+              <w:t>Rol</w:t>
+            </w:r>
+          </w:p>
+        </w:tc>
+        <w:tc>
+          <w:tcPr>
+            <w:tcW w:w="5087" w:type="dxa"/>
+            <w:tcBorders>
+              <w:top w:val="single" w:sz="12" w:space="0" w:color="auto"/>
+              <w:left w:val="single" w:sz="12" w:space="0" w:color="auto"/>
+              <w:bottom w:val="single" w:sz="12" w:space="0" w:color="auto"/>
+              <w:right w:val="single" w:sz="12" w:space="0" w:color="auto"/>
+            </w:tcBorders>
+          </w:tcPr>
+          <w:p>
+            <w:pPr>
+              <w:jc w:val="center"/>
+              <w:rPr>
+                <w:sz w:val="48"/>
+                <w:szCs w:val="48"/>
+                <w:u w:val="single"/>
+              </w:rPr>
+            </w:pPr>
+            <w:r>
+              <w:rPr>
+                <w:sz w:val="32"/>
+                <w:szCs w:val="32"/>
+              </w:rPr>
+              <w:t>Nombres</w:t>
+            </w:r>
+          </w:p>
+        </w:tc>
+      </w:tr>
+      <w:tr>
+        <w:trPr>
+          <w:trHeight w:val="652"/>
+        </w:trPr>
+        <w:tc>
+          <w:tcPr>
+            <w:tcW w:w="3387" w:type="dxa"/>
+            <w:tcBorders>
+              <w:top w:val="single" w:sz="12" w:space="0" w:color="auto"/>
+              <w:left w:val="single" w:sz="12" w:space="0" w:color="auto"/>
+              <w:right w:val="single" w:sz="12" w:space="0" w:color="auto"/>
+            </w:tcBorders>
+            <w:vAlign w:val="center"/>
+          </w:tcPr>
+          <w:p>
+            <w:pPr>
+              <w:jc w:val="center"/>
+              <w:rPr>
+                <w:rFonts w:cstheme="minorHAnsi"/>
+                <w:sz w:val="48"/>
+                <w:szCs w:val="48"/>
+                <w:u w:val="single"/>
+              </w:rPr>
+            </w:pPr>
+            <w:r>
+              <w:rPr>
+                <w:rFonts w:cstheme="minorHAnsi"/>
+                <w:sz w:val="24"/>
+                <w:szCs w:val="24"/>
+              </w:rPr>
+              <w:t>ASS</w:t>
+            </w:r>
+          </w:p>
+        </w:tc>
+        <w:tc>
+          <w:tcPr>
+            <w:tcW w:w="5087" w:type="dxa"/>
+            <w:tcBorders>
+              <w:top w:val="single" w:sz="12" w:space="0" w:color="auto"/>
+              <w:left w:val="single" w:sz="12" w:space="0" w:color="auto"/>
+              <w:right w:val="single" w:sz="12" w:space="0" w:color="auto"/>
+            </w:tcBorders>
+            <w:vAlign w:val="center"/>
+          </w:tcPr>
+          <w:p>
+            <w:pPr>
+              <w:jc w:val="both"/>
+              <w:rPr>
+                <w:rFonts w:cstheme="minorHAnsi"/>
+                <w:sz w:val="24"/>
+                <w:szCs w:val="24"/>
+              </w:rPr>
+            </w:pPr>
+            <w:r>
+              <w:rPr>
+                <w:rFonts w:cstheme="minorHAnsi"/>
+                <w:sz w:val="24"/>
+                <w:szCs w:val="24"/>
+              </w:rPr>
+              <w:t>Rodrigo Montilla Fernández</w:t>
+            </w:r>
+          </w:p>
+          <w:p>
+            <w:pPr>
+              <w:jc w:val="both"/>
+              <w:rPr>
+                <w:rFonts w:cstheme="minorHAnsi"/>
+                <w:sz w:val="24"/>
+                <w:szCs w:val="24"/>
+              </w:rPr>
+            </w:pPr>
+            <w:r>
+              <w:rPr>
+                <w:rFonts w:cstheme="minorHAnsi"/>
+                <w:sz w:val="24"/>
+                <w:szCs w:val="24"/>
+              </w:rPr>
+              <w:t>Carlos Alejandro Álvarez</w:t>
+            </w:r>
+          </w:p>
+        </w:tc>
+      </w:tr>
+      <w:tr>
+        <w:trPr>
+          <w:trHeight w:val="682"/>
+        </w:trPr>
+        <w:tc>
+          <w:tcPr>
+            <w:tcW w:w="3387" w:type="dxa"/>
+            <w:tcBorders>
+              <w:left w:val="single" w:sz="12" w:space="0" w:color="auto"/>
+              <w:right w:val="single" w:sz="12" w:space="0" w:color="auto"/>
+            </w:tcBorders>
+            <w:vAlign w:val="center"/>
+          </w:tcPr>
+          <w:p>
+            <w:pPr>
+              <w:jc w:val="center"/>
+              <w:rPr>
+                <w:rFonts w:cstheme="minorHAnsi"/>
+                <w:sz w:val="48"/>
+                <w:szCs w:val="48"/>
+                <w:u w:val="single"/>
+              </w:rPr>
+            </w:pPr>
+            <w:r>
+              <w:rPr>
+                <w:rFonts w:cstheme="minorHAnsi"/>
+                <w:sz w:val="24"/>
+                <w:szCs w:val="24"/>
+              </w:rPr>
+              <w:t>ASC</w:t>
+            </w:r>
+          </w:p>
+        </w:tc>
+        <w:tc>
+          <w:tcPr>
+            <w:tcW w:w="5087" w:type="dxa"/>
+            <w:tcBorders>
+              <w:left w:val="single" w:sz="12" w:space="0" w:color="auto"/>
+              <w:right w:val="single" w:sz="12" w:space="0" w:color="auto"/>
+            </w:tcBorders>
+            <w:vAlign w:val="center"/>
+          </w:tcPr>
+          <w:p>
+            <w:pPr>
+              <w:jc w:val="both"/>
+              <w:rPr>
+                <w:rFonts w:cstheme="minorHAnsi"/>
+                <w:sz w:val="24"/>
+                <w:szCs w:val="24"/>
+              </w:rPr>
+            </w:pPr>
+            <w:r>
+              <w:rPr>
+                <w:rFonts w:cstheme="minorHAnsi"/>
+                <w:sz w:val="24"/>
+                <w:szCs w:val="24"/>
+              </w:rPr>
+              <w:t xml:space="preserve">Javier </w:t>
+            </w:r>
+            <w:proofErr w:type="spellStart"/>
+            <w:r>
+              <w:rPr>
+                <w:rFonts w:cstheme="minorHAnsi"/>
+                <w:sz w:val="24"/>
+                <w:szCs w:val="24"/>
+              </w:rPr>
+              <w:t>Cai</w:t>
+            </w:r>
+            <w:proofErr w:type="spellEnd"/>
+            <w:r>
+              <w:rPr>
+                <w:rFonts w:cstheme="minorHAnsi"/>
+                <w:sz w:val="24"/>
+                <w:szCs w:val="24"/>
+              </w:rPr>
+              <w:t xml:space="preserve"> Lin</w:t>
+            </w:r>
+          </w:p>
+          <w:p>
+            <w:pPr>
+              <w:jc w:val="both"/>
+              <w:rPr>
+                <w:rFonts w:cstheme="minorHAnsi"/>
+                <w:sz w:val="24"/>
+                <w:szCs w:val="24"/>
+              </w:rPr>
+            </w:pPr>
+            <w:r>
+              <w:rPr>
+                <w:rFonts w:cstheme="minorHAnsi"/>
+                <w:sz w:val="24"/>
+                <w:szCs w:val="24"/>
+              </w:rPr>
+              <w:t>Carlos García Pérez</w:t>
+            </w:r>
+          </w:p>
+        </w:tc>
+      </w:tr>
+      <w:tr>
+        <w:trPr>
+          <w:trHeight w:val="705"/>
+        </w:trPr>
+        <w:tc>
+          <w:tcPr>
+            <w:tcW w:w="3387" w:type="dxa"/>
+            <w:tcBorders>
+              <w:left w:val="single" w:sz="12" w:space="0" w:color="auto"/>
+              <w:bottom w:val="single" w:sz="12" w:space="0" w:color="auto"/>
+              <w:right w:val="single" w:sz="12" w:space="0" w:color="auto"/>
+            </w:tcBorders>
+            <w:vAlign w:val="center"/>
+          </w:tcPr>
+          <w:p>
+            <w:pPr>
+              <w:jc w:val="center"/>
+              <w:rPr>
+                <w:rFonts w:cstheme="minorHAnsi"/>
+                <w:sz w:val="48"/>
+                <w:szCs w:val="48"/>
+                <w:u w:val="single"/>
+              </w:rPr>
+            </w:pPr>
+            <w:r>
+              <w:rPr>
+                <w:rFonts w:cstheme="minorHAnsi"/>
+                <w:sz w:val="24"/>
+                <w:szCs w:val="24"/>
+              </w:rPr>
+              <w:t>ASJ</w:t>
+            </w:r>
+          </w:p>
+        </w:tc>
+        <w:tc>
+          <w:tcPr>
+            <w:tcW w:w="5087" w:type="dxa"/>
+            <w:tcBorders>
+              <w:left w:val="single" w:sz="12" w:space="0" w:color="auto"/>
+              <w:bottom w:val="single" w:sz="12" w:space="0" w:color="auto"/>
+              <w:right w:val="single" w:sz="12" w:space="0" w:color="auto"/>
+            </w:tcBorders>
+            <w:vAlign w:val="center"/>
+          </w:tcPr>
+          <w:p>
+            <w:pPr>
+              <w:jc w:val="both"/>
+              <w:rPr>
+                <w:rFonts w:cstheme="minorHAnsi"/>
+                <w:sz w:val="24"/>
+                <w:szCs w:val="24"/>
+              </w:rPr>
+            </w:pPr>
+            <w:r>
+              <w:rPr>
+                <w:rFonts w:cstheme="minorHAnsi"/>
+                <w:sz w:val="24"/>
+                <w:szCs w:val="24"/>
+              </w:rPr>
+              <w:t>Carlos Hernán Andrés</w:t>
+            </w:r>
+          </w:p>
+          <w:p>
+            <w:pPr>
+              <w:jc w:val="both"/>
+              <w:rPr>
+                <w:rFonts w:cstheme="minorHAnsi"/>
+                <w:sz w:val="24"/>
+                <w:szCs w:val="24"/>
+              </w:rPr>
+            </w:pPr>
+            <w:r>
+              <w:rPr>
+                <w:rFonts w:cstheme="minorHAnsi"/>
+                <w:sz w:val="24"/>
+                <w:szCs w:val="24"/>
+              </w:rPr>
+              <w:t>Iván Gallego Morales</w:t>
+            </w:r>
+          </w:p>
+        </w:tc>
+      </w:tr>
+    </w:tbl>
+    <w:p>
+      <w:pPr>
+        <w:rPr>
+          <w:sz w:val="48"/>
+          <w:szCs w:val="48"/>
+          <w:u w:val="single"/>
+        </w:rPr>
+      </w:pPr>
+    </w:p>
+    <w:p>
+      <w:pPr>
+        <w:pStyle w:val="Ttulo1"/>
+        <w:rPr>
+          <w:rFonts w:asciiTheme="minorHAnsi" w:hAnsiTheme="minorHAnsi" w:cstheme="minorHAnsi"/>
+          <w:b/>
+          <w:bCs/>
+          <w:color w:val="000000" w:themeColor="text1"/>
+          <w:sz w:val="44"/>
+          <w:szCs w:val="44"/>
+        </w:rPr>
+      </w:pPr>
+      <w:r>
+        <w:rPr>
+          <w:rFonts w:asciiTheme="minorHAnsi" w:hAnsiTheme="minorHAnsi" w:cstheme="minorHAnsi"/>
+          <w:b/>
+          <w:bCs/>
+          <w:color w:val="000000" w:themeColor="text1"/>
+          <w:sz w:val="44"/>
+          <w:szCs w:val="44"/>
+        </w:rPr>
+        <w:fldChar w:fldCharType="begin"/>
+      </w:r>
+      <w:r>
+        <w:rPr>
+          <w:rFonts w:asciiTheme="minorHAnsi" w:hAnsiTheme="minorHAnsi" w:cstheme="minorHAnsi"/>
+          <w:b/>
+          <w:bCs/>
+          <w:color w:val="000000" w:themeColor="text1"/>
+          <w:sz w:val="44"/>
+          <w:szCs w:val="44"/>
+        </w:rPr>
+        <w:instrText xml:space="preserve"> XE "1. Tarea 1" </w:instrText>
+      </w:r>
+      <w:r>
+        <w:rPr>
+          <w:rFonts w:asciiTheme="minorHAnsi" w:hAnsiTheme="minorHAnsi" w:cstheme="minorHAnsi"/>
+          <w:b/>
+          <w:bCs/>
+          <w:color w:val="000000" w:themeColor="text1"/>
+          <w:sz w:val="44"/>
+          <w:szCs w:val="44"/>
+        </w:rPr>
+        <w:fldChar w:fldCharType="end"/>
+      </w:r>
+      <w:bookmarkStart w:id="2" w:name="_Toc119664965"/>
+      <w:r>
+        <w:rPr>
+          <w:rFonts w:asciiTheme="minorHAnsi" w:hAnsiTheme="minorHAnsi" w:cstheme="minorHAnsi"/>
+          <w:b/>
+          <w:bCs/>
+          <w:color w:val="000000" w:themeColor="text1"/>
+          <w:sz w:val="44"/>
+          <w:szCs w:val="44"/>
+        </w:rPr>
+        <w:t>2</w:t>
+      </w:r>
+      <w:r>
+        <w:rPr>
+          <w:rFonts w:asciiTheme="minorHAnsi" w:hAnsiTheme="minorHAnsi" w:cstheme="minorHAnsi"/>
+          <w:b/>
+          <w:bCs/>
+          <w:color w:val="000000" w:themeColor="text1"/>
+          <w:sz w:val="44"/>
+          <w:szCs w:val="44"/>
+        </w:rPr>
+        <w:t>.</w:t>
+      </w:r>
+      <w:r>
+        <w:rPr>
+          <w:rFonts w:asciiTheme="minorHAnsi" w:hAnsiTheme="minorHAnsi" w:cstheme="minorHAnsi"/>
+          <w:b/>
+          <w:bCs/>
+          <w:color w:val="000000" w:themeColor="text1"/>
+          <w:sz w:val="44"/>
+          <w:szCs w:val="44"/>
+        </w:rPr>
         <w:t xml:space="preserve"> Tarea 1</w:t>
       </w:r>
-      <w:bookmarkEnd w:id="0"/>
+      <w:bookmarkEnd w:id="2"/>
     </w:p>
     <w:p>
       <w:pPr>
@@ -943,7 +1429,7 @@
         </w:rPr>
         <w:fldChar w:fldCharType="end"/>
       </w:r>
-      <w:bookmarkStart w:id="1" w:name="_Toc118999695"/>
+      <w:bookmarkStart w:id="3" w:name="_Toc119664966"/>
       <w:r>
         <w:rPr>
           <w:rFonts w:asciiTheme="minorHAnsi" w:hAnsiTheme="minorHAnsi" w:cstheme="minorHAnsi"/>
@@ -953,7 +1439,7 @@
           <w:sz w:val="32"/>
           <w:szCs w:val="32"/>
         </w:rPr>
-        <w:t>1.1</w:t>
+        <w:t>2</w:t>
       </w:r>
       <w:r>
         <w:rPr>
@@ -964,7 +1450,7 @@
           <w:sz w:val="32"/>
           <w:szCs w:val="32"/>
         </w:rPr>
-        <w:t xml:space="preserve"> </w:t>
+        <w:t>.1</w:t>
       </w:r>
       <w:r>
         <w:rPr>
@@ -975,7 +1461,7 @@
           <w:sz w:val="32"/>
           <w:szCs w:val="32"/>
         </w:rPr>
-        <w:t>AD Mentor</w:t>
+        <w:t xml:space="preserve"> </w:t>
       </w:r>
       <w:r>
         <w:rPr>
@@ -986,9 +1472,20 @@
           <w:sz w:val="32"/>
           <w:szCs w:val="32"/>
         </w:rPr>
+        <w:t>AD Mentor</w:t>
+      </w:r>
+      <w:r>
+        <w:rPr>
+          <w:rFonts w:asciiTheme="minorHAnsi" w:hAnsiTheme="minorHAnsi" w:cstheme="minorHAnsi"/>
+          <w:b/>
+          <w:bCs/>
+          <w:color w:val="000000" w:themeColor="text1"/>
+          <w:sz w:val="32"/>
+          <w:szCs w:val="32"/>
+        </w:rPr>
         <w:t>:</w:t>
       </w:r>
-      <w:bookmarkEnd w:id="1"/>
+      <w:bookmarkEnd w:id="3"/>
     </w:p>
     <w:p>
       <w:pPr>
@@ -1001,6 +1498,47 @@
           <w:szCs w:val="32"/>
         </w:rPr>
       </w:pPr>
+      <w:r>
+        <w:rPr>
+          <w:noProof/>
+          <w:lang w:eastAsia="es-ES"/>
+        </w:rPr>
+        <w:drawing>
+          <wp:inline distT="0" distB="0" distL="0" distR="0" wp14:anchorId="7A6B2312" wp14:editId="7B2D6AF0">
+            <wp:extent cx="3209925" cy="2676525"/>
+            <wp:effectExtent l="0" t="0" r="9525" b="9525"/>
+            <wp:docPr id="4" name="Imagen 4"/>
+            <wp:cNvGraphicFramePr>
+              <a:graphicFrameLocks xmlns:a="http://schemas.openxmlformats.org/drawingml/2006/main" noChangeAspect="1"/>
+            </wp:cNvGraphicFramePr>
+            <a:graphic xmlns:a="http://schemas.openxmlformats.org/drawingml/2006/main">
+              <a:graphicData uri="http://schemas.openxmlformats.org/drawingml/2006/picture">
+                <pic:pic xmlns:pic="http://schemas.openxmlformats.org/drawingml/2006/picture">
+                  <pic:nvPicPr>
+                    <pic:cNvPr id="1" name=""/>
+                    <pic:cNvPicPr/>
+                  </pic:nvPicPr>
+                  <pic:blipFill>
+                    <a:blip r:embed="rId7"/>
+                    <a:stretch>
+                      <a:fillRect/>
+                    </a:stretch>
+                  </pic:blipFill>
+                  <pic:spPr>
+                    <a:xfrm>
+                      <a:off x="0" y="0"/>
+                      <a:ext cx="3209925" cy="2676525"/>
+                    </a:xfrm>
+                    <a:prstGeom prst="rect">
+                      <a:avLst/>
+                    </a:prstGeom>
+                  </pic:spPr>
+                </pic:pic>
+              </a:graphicData>
+            </a:graphic>
+          </wp:inline>
+        </w:drawing>
+      </w:r>
       <w:r>
         <w:rPr>
           <w:noProof/>
@@ -1022,7 +1560,7 @@
                     <pic:cNvPicPr/>
                   </pic:nvPicPr>
                   <pic:blipFill>
-                    <a:blip r:embed="rId7"/>
+                    <a:blip r:embed="rId8"/>
                     <a:stretch>
                       <a:fillRect/>
                     </a:stretch>
@@ -1045,83 +1583,6 @@
     </w:p>
     <w:p>
       <w:pPr>
-        <w:rPr>
-          <w:rFonts w:cstheme="minorHAnsi"/>
-          <w:b/>
-          <w:bCs/>
-          <w:color w:val="000000" w:themeColor="text1"/>
-          <w:sz w:val="32"/>
-          <w:szCs w:val="32"/>
-        </w:rPr>
-      </w:pPr>
-    </w:p>
-    <w:p>
-      <w:pPr>
-        <w:rPr>
-          <w:rFonts w:cstheme="minorHAnsi"/>
-          <w:b/>
-          <w:bCs/>
-          <w:color w:val="000000" w:themeColor="text1"/>
-          <w:sz w:val="32"/>
-          <w:szCs w:val="32"/>
-        </w:rPr>
-      </w:pPr>
-      <w:r>
-        <w:rPr>
-          <w:noProof/>
-          <w:lang w:eastAsia="es-ES"/>
-        </w:rPr>
-        <w:drawing>
-          <wp:inline distT="0" distB="0" distL="0" distR="0" wp14:anchorId="3014367E" wp14:editId="127B4F5A">
-            <wp:extent cx="3209925" cy="2676525"/>
-            <wp:effectExtent l="0" t="0" r="9525" b="9525"/>
-            <wp:docPr id="4" name="Imagen 4"/>
-            <wp:cNvGraphicFramePr>
-              <a:graphicFrameLocks xmlns:a="http://schemas.openxmlformats.org/drawingml/2006/main" noChangeAspect="1"/>
-            </wp:cNvGraphicFramePr>
-            <a:graphic xmlns:a="http://schemas.openxmlformats.org/drawingml/2006/main">
-              <a:graphicData uri="http://schemas.openxmlformats.org/drawingml/2006/picture">
-                <pic:pic xmlns:pic="http://schemas.openxmlformats.org/drawingml/2006/picture">
-                  <pic:nvPicPr>
-                    <pic:cNvPr id="1" name=""/>
-                    <pic:cNvPicPr/>
-                  </pic:nvPicPr>
-                  <pic:blipFill>
-                    <a:blip r:embed="rId8"/>
-                    <a:stretch>
-                      <a:fillRect/>
-                    </a:stretch>
-                  </pic:blipFill>
-                  <pic:spPr>
-                    <a:xfrm>
-                      <a:off x="0" y="0"/>
-                      <a:ext cx="3209925" cy="2676525"/>
-                    </a:xfrm>
-                    <a:prstGeom prst="rect">
-                      <a:avLst/>
-                    </a:prstGeom>
-                  </pic:spPr>
-                </pic:pic>
-              </a:graphicData>
-            </a:graphic>
-          </wp:inline>
-        </w:drawing>
-      </w:r>
-    </w:p>
-    <w:p>
-      <w:pPr>
-        <w:rPr>
-          <w:rFonts w:cstheme="minorHAnsi"/>
-          <w:b/>
-          <w:bCs/>
-          <w:color w:val="000000" w:themeColor="text1"/>
-          <w:sz w:val="32"/>
-          <w:szCs w:val="32"/>
-        </w:rPr>
-      </w:pPr>
-    </w:p>
-    <w:p>
-      <w:pPr>
         <w:pStyle w:val="Ttulo2"/>
         <w:rPr>
           <w:rFonts w:asciiTheme="minorHAnsi" w:hAnsiTheme="minorHAnsi" w:cstheme="minorHAnsi"/>
@@ -1132,10 +1593,7 @@
           <w:szCs w:val="32"/>
         </w:rPr>
       </w:pPr>
-    </w:p>
-    <w:p>
-      <w:pPr>
-        <w:pStyle w:val="Ttulo2"/>
+      <w:r>
         <w:rPr>
           <w:rFonts w:asciiTheme="minorHAnsi" w:hAnsiTheme="minorHAnsi" w:cstheme="minorHAnsi"/>
           <w:b/>
@@ -1144,11 +1602,10 @@
           <w:sz w:val="32"/>
           <w:szCs w:val="32"/>
         </w:rPr>
-      </w:pPr>
-    </w:p>
-    <w:p>
-      <w:pPr>
-        <w:pStyle w:val="Ttulo2"/>
+        <w:lastRenderedPageBreak/>
+        <w:fldChar w:fldCharType="begin"/>
+      </w:r>
+      <w:r>
         <w:rPr>
           <w:rFonts w:asciiTheme="minorHAnsi" w:hAnsiTheme="minorHAnsi" w:cstheme="minorHAnsi"/>
           <w:b/>
@@ -1157,11 +1614,9 @@
           <w:sz w:val="32"/>
           <w:szCs w:val="32"/>
         </w:rPr>
-      </w:pPr>
-    </w:p>
-    <w:p>
-      <w:pPr>
-        <w:pStyle w:val="Ttulo2"/>
+        <w:instrText xml:space="preserve"> XE "1. Tarea 1:1.2 Requisitos" </w:instrText>
+      </w:r>
+      <w:r>
         <w:rPr>
           <w:rFonts w:asciiTheme="minorHAnsi" w:hAnsiTheme="minorHAnsi" w:cstheme="minorHAnsi"/>
           <w:b/>
@@ -1170,12 +1625,10 @@
           <w:sz w:val="32"/>
           <w:szCs w:val="32"/>
         </w:rPr>
-      </w:pPr>
-    </w:p>
-    <w:p/>
-    <w:p>
-      <w:pPr>
-        <w:pStyle w:val="Ttulo2"/>
+        <w:fldChar w:fldCharType="end"/>
+      </w:r>
+      <w:bookmarkStart w:id="4" w:name="_Toc119664967"/>
+      <w:r>
         <w:rPr>
           <w:rFonts w:asciiTheme="minorHAnsi" w:hAnsiTheme="minorHAnsi" w:cstheme="minorHAnsi"/>
           <w:b/>
@@ -1184,7 +1637,8 @@
           <w:sz w:val="32"/>
           <w:szCs w:val="32"/>
         </w:rPr>
-      </w:pPr>
+        <w:t>2</w:t>
+      </w:r>
       <w:r>
         <w:rPr>
           <w:rFonts w:asciiTheme="minorHAnsi" w:hAnsiTheme="minorHAnsi" w:cstheme="minorHAnsi"/>
@@ -1194,8 +1648,7 @@
           <w:sz w:val="32"/>
           <w:szCs w:val="32"/>
         </w:rPr>
-        <w:lastRenderedPageBreak/>
-        <w:fldChar w:fldCharType="begin"/>
+        <w:t xml:space="preserve">.2 </w:t>
       </w:r>
       <w:r>
         <w:rPr>
@@ -1206,7 +1659,7 @@
           <w:sz w:val="32"/>
           <w:szCs w:val="32"/>
         </w:rPr>
-        <w:instrText xml:space="preserve"> XE "1. Tarea 1:1.2 Requisitos" </w:instrText>
+        <w:t>Requisitos</w:t>
       </w:r>
       <w:r>
         <w:rPr>
@@ -1217,43 +1670,9 @@
           <w:sz w:val="32"/>
           <w:szCs w:val="32"/>
         </w:rPr>
-        <w:fldChar w:fldCharType="end"/>
-      </w:r>
-      <w:bookmarkStart w:id="2" w:name="_Toc118999696"/>
-      <w:r>
-        <w:rPr>
-          <w:rFonts w:asciiTheme="minorHAnsi" w:hAnsiTheme="minorHAnsi" w:cstheme="minorHAnsi"/>
-          <w:b/>
-          <w:bCs/>
-          <w:color w:val="000000" w:themeColor="text1"/>
-          <w:sz w:val="32"/>
-          <w:szCs w:val="32"/>
-        </w:rPr>
-        <w:t xml:space="preserve">1.2 </w:t>
-      </w:r>
-      <w:r>
-        <w:rPr>
-          <w:rFonts w:asciiTheme="minorHAnsi" w:hAnsiTheme="minorHAnsi" w:cstheme="minorHAnsi"/>
-          <w:b/>
-          <w:bCs/>
-          <w:color w:val="000000" w:themeColor="text1"/>
-          <w:sz w:val="32"/>
-          <w:szCs w:val="32"/>
-        </w:rPr>
-        <w:t>Requisitos</w:t>
-      </w:r>
-      <w:r>
-        <w:rPr>
-          <w:rFonts w:asciiTheme="minorHAnsi" w:hAnsiTheme="minorHAnsi" w:cstheme="minorHAnsi"/>
-          <w:b/>
-          <w:bCs/>
-          <w:color w:val="000000" w:themeColor="text1"/>
-          <w:sz w:val="32"/>
-          <w:szCs w:val="32"/>
-        </w:rPr>
         <w:t>:</w:t>
       </w:r>
-      <w:bookmarkEnd w:id="2"/>
+      <w:bookmarkEnd w:id="4"/>
     </w:p>
     <w:p>
       <w:pPr>
@@ -2182,6 +2601,15 @@
             </w:r>
             <w:proofErr w:type="spellEnd"/>
           </w:p>
+          <w:p>
+            <w:pPr>
+              <w:jc w:val="center"/>
+              <w:rPr>
+                <w:sz w:val="24"/>
+                <w:szCs w:val="24"/>
+              </w:rPr>
+            </w:pPr>
+          </w:p>
         </w:tc>
         <w:tc>
           <w:tcPr>
@@ -2238,7 +2666,6 @@
             <w:tcW w:w="1881" w:type="dxa"/>
             <w:tcBorders>
               <w:left w:val="single" w:sz="12" w:space="0" w:color="auto"/>
-              <w:bottom w:val="single" w:sz="4" w:space="0" w:color="auto"/>
               <w:right w:val="single" w:sz="12" w:space="0" w:color="auto"/>
             </w:tcBorders>
             <w:vAlign w:val="center"/>
@@ -2305,18 +2732,15 @@
         </w:tc>
       </w:tr>
       <w:tr>
-        <w:tblPrEx>
-          <w:jc w:val="left"/>
-        </w:tblPrEx>
         <w:trPr>
           <w:trHeight w:val="661"/>
+          <w:jc w:val="center"/>
         </w:trPr>
         <w:tc>
           <w:tcPr>
             <w:tcW w:w="1881" w:type="dxa"/>
             <w:tcBorders>
               <w:left w:val="single" w:sz="12" w:space="0" w:color="auto"/>
-              <w:bottom w:val="single" w:sz="12" w:space="0" w:color="auto"/>
               <w:right w:val="single" w:sz="12" w:space="0" w:color="auto"/>
             </w:tcBorders>
             <w:vAlign w:val="center"/>
@@ -2343,7 +2767,6 @@
             <w:tcW w:w="3825" w:type="dxa"/>
             <w:tcBorders>
               <w:left w:val="single" w:sz="12" w:space="0" w:color="auto"/>
-              <w:bottom w:val="single" w:sz="12" w:space="0" w:color="auto"/>
               <w:right w:val="single" w:sz="12" w:space="0" w:color="auto"/>
             </w:tcBorders>
             <w:vAlign w:val="center"/>
@@ -2370,7 +2793,6 @@
             <w:tcW w:w="4627" w:type="dxa"/>
             <w:tcBorders>
               <w:left w:val="single" w:sz="12" w:space="0" w:color="auto"/>
-              <w:bottom w:val="single" w:sz="12" w:space="0" w:color="auto"/>
               <w:right w:val="single" w:sz="12" w:space="0" w:color="auto"/>
             </w:tcBorders>
           </w:tcPr>
@@ -2387,13 +2809,21 @@
             </w:r>
             <w:proofErr w:type="spellEnd"/>
             <w:r>
-              <w:t xml:space="preserve">), de manera que se comuniquen entre </w:t>
-            </w:r>
-            <w:r>
-              <w:t>sí</w:t>
-            </w:r>
-            <w:r>
-              <w:t xml:space="preserve">. </w:t>
+              <w:t>)</w:t>
+            </w:r>
+            <w:r>
+              <w:t xml:space="preserve">, de manera que se comuniquen entre </w:t>
+            </w:r>
+            <w:proofErr w:type="spellStart"/>
+            <w:r>
+              <w:t>si</w:t>
+            </w:r>
+            <w:proofErr w:type="spellEnd"/>
+            <w:r>
+              <w:t>.</w:t>
+            </w:r>
+            <w:r>
+              <w:t xml:space="preserve"> </w:t>
             </w:r>
           </w:p>
         </w:tc>
@@ -2476,7 +2906,7 @@
         </w:rPr>
         <w:fldChar w:fldCharType="end"/>
       </w:r>
-      <w:bookmarkStart w:id="3" w:name="_Toc118999697"/>
+      <w:bookmarkStart w:id="5" w:name="_Toc119664968"/>
       <w:r>
         <w:rPr>
           <w:rFonts w:asciiTheme="minorHAnsi" w:hAnsiTheme="minorHAnsi" w:cstheme="minorHAnsi"/>
@@ -2510,7 +2940,7 @@
         </w:rPr>
         <w:t>Tiempos estimados</w:t>
       </w:r>
-      <w:bookmarkEnd w:id="3"/>
+      <w:bookmarkEnd w:id="5"/>
     </w:p>
     <w:p>
       <w:pPr>
@@ -2906,7 +3336,7 @@
               <w:jc w:val="center"/>
             </w:pPr>
             <w:r>
-              <w:t>44</w:t>
+              <w:t>15</w:t>
             </w:r>
           </w:p>
         </w:tc>
@@ -2995,7 +3425,7 @@
               <w:jc w:val="center"/>
             </w:pPr>
             <w:r>
-              <w:t>15</w:t>
+              <w:t>44</w:t>
             </w:r>
           </w:p>
         </w:tc>
@@ -3119,7 +3549,7 @@
               <w:jc w:val="center"/>
             </w:pPr>
             <w:r>
-              <w:t>-</w:t>
+              <w:t>.</w:t>
             </w:r>
           </w:p>
         </w:tc>
@@ -3133,7 +3563,7 @@
               <w:jc w:val="center"/>
             </w:pPr>
             <w:r>
-              <w:t>-</w:t>
+              <w:t>.</w:t>
             </w:r>
           </w:p>
         </w:tc>
@@ -3147,7 +3577,7 @@
               <w:jc w:val="center"/>
             </w:pPr>
             <w:r>
-              <w:t>-</w:t>
+              <w:t>.</w:t>
             </w:r>
           </w:p>
         </w:tc>
@@ -3161,7 +3591,7 @@
               <w:jc w:val="center"/>
             </w:pPr>
             <w:r>
-              <w:t>-</w:t>
+              <w:t>.</w:t>
             </w:r>
           </w:p>
         </w:tc>

</xml_diff>